<commit_message>
added more items to SWOT analysis
</commit_message>
<xml_diff>
--- a/In Scope.docx
+++ b/In Scope.docx
@@ -164,8 +164,6 @@
             <w:r>
               <w:t>Directly email</w:t>
             </w:r>
-            <w:bookmarkStart w:id="0" w:name="_GoBack"/>
-            <w:bookmarkEnd w:id="0"/>
           </w:p>
         </w:tc>
         <w:tc>
@@ -245,6 +243,12 @@
           <w:rFonts w:eastAsiaTheme="minorEastAsia"/>
         </w:rPr>
         <w:t>SWOT Analysis</w:t>
+      </w:r>
+      <w:r>
+        <w:rPr>
+          <w:rFonts w:eastAsiaTheme="minorEastAsia"/>
+        </w:rPr>
+        <w:t xml:space="preserve"> of ICT in the AFL</w:t>
       </w:r>
     </w:p>
     <w:p/>
@@ -347,19 +351,38 @@
               </w:rPr>
               <w:t>: The scope provided includes all features requested by the client.</w:t>
             </w:r>
-          </w:p>
-          <w:p>
-            <w:pPr>
-              <w:pStyle w:val="ListParagraph"/>
-              <w:numPr>
-                <w:ilvl w:val="0"/>
-                <w:numId w:val="1"/>
-              </w:numPr>
+            <w:r>
               <w:rPr>
                 <w:rFonts w:eastAsiaTheme="minorEastAsia"/>
                 <w:b w:val="0"/>
               </w:rPr>
-            </w:pPr>
+              <w:t xml:space="preserve"> A full stack solution will allow a centralised ICT infrastructure </w:t>
+            </w:r>
+          </w:p>
+          <w:p>
+            <w:pPr>
+              <w:pStyle w:val="ListParagraph"/>
+              <w:numPr>
+                <w:ilvl w:val="0"/>
+                <w:numId w:val="1"/>
+              </w:numPr>
+              <w:rPr>
+                <w:rFonts w:eastAsiaTheme="minorEastAsia"/>
+              </w:rPr>
+            </w:pPr>
+            <w:r>
+              <w:rPr>
+                <w:rFonts w:eastAsiaTheme="minorEastAsia"/>
+              </w:rPr>
+              <w:t xml:space="preserve">Strong Government Support: </w:t>
+            </w:r>
+            <w:r>
+              <w:rPr>
+                <w:rFonts w:eastAsiaTheme="minorEastAsia"/>
+                <w:b w:val="0"/>
+              </w:rPr>
+              <w:t>Integrating feedback from government departments will provide a strong support structure for the project</w:t>
+            </w:r>
           </w:p>
         </w:tc>
         <w:tc>
@@ -402,8 +425,22 @@
               <w:cnfStyle w:val="000000100000" w:firstRow="0" w:lastRow="0" w:firstColumn="0" w:lastColumn="0" w:oddVBand="0" w:evenVBand="0" w:oddHBand="1" w:evenHBand="0" w:firstRowFirstColumn="0" w:firstRowLastColumn="0" w:lastRowFirstColumn="0" w:lastRowLastColumn="0"/>
               <w:rPr>
                 <w:rFonts w:eastAsiaTheme="minorEastAsia"/>
-              </w:rPr>
-            </w:pPr>
+                <w:b/>
+              </w:rPr>
+            </w:pPr>
+            <w:r>
+              <w:rPr>
+                <w:rFonts w:eastAsiaTheme="minorEastAsia"/>
+                <w:b/>
+              </w:rPr>
+              <w:t xml:space="preserve">Conflicting Feedback: </w:t>
+            </w:r>
+            <w:r>
+              <w:rPr>
+                <w:rFonts w:eastAsiaTheme="minorEastAsia"/>
+              </w:rPr>
+              <w:t>Obtaining feedback from too many different government departments may hinder progress and result in falling behind schedule</w:t>
+            </w:r>
           </w:p>
         </w:tc>
       </w:tr>
@@ -496,6 +533,33 @@
               <w:t xml:space="preserve"> The project scope includes development of a complete ICT solution. </w:t>
             </w:r>
           </w:p>
+          <w:p>
+            <w:pPr>
+              <w:pStyle w:val="ListParagraph"/>
+              <w:numPr>
+                <w:ilvl w:val="0"/>
+                <w:numId w:val="1"/>
+              </w:numPr>
+              <w:rPr>
+                <w:rFonts w:eastAsiaTheme="minorEastAsia"/>
+              </w:rPr>
+            </w:pPr>
+            <w:r>
+              <w:rPr>
+                <w:rFonts w:eastAsiaTheme="minorEastAsia"/>
+              </w:rPr>
+              <w:t xml:space="preserve">Recruitment: </w:t>
+            </w:r>
+            <w:r>
+              <w:rPr>
+                <w:rFonts w:eastAsiaTheme="minorEastAsia"/>
+                <w:b w:val="0"/>
+              </w:rPr>
+              <w:t>Social media campaigning that is successful will raise awareness of the Perth Mud Crabs and may result in recruitment opportunities</w:t>
+            </w:r>
+            <w:bookmarkStart w:id="0" w:name="_GoBack"/>
+            <w:bookmarkEnd w:id="0"/>
+          </w:p>
         </w:tc>
         <w:tc>
           <w:tcPr>
@@ -525,6 +589,32 @@
                 <w:rFonts w:eastAsiaTheme="minorEastAsia"/>
               </w:rPr>
               <w:t xml:space="preserve"> Overseas ICT companies offer cheaper ICT platform solutions.</w:t>
+            </w:r>
+          </w:p>
+          <w:p>
+            <w:pPr>
+              <w:pStyle w:val="ListParagraph"/>
+              <w:numPr>
+                <w:ilvl w:val="0"/>
+                <w:numId w:val="1"/>
+              </w:numPr>
+              <w:cnfStyle w:val="000000100000" w:firstRow="0" w:lastRow="0" w:firstColumn="0" w:lastColumn="0" w:oddVBand="0" w:evenVBand="0" w:oddHBand="1" w:evenHBand="0" w:firstRowFirstColumn="0" w:firstRowLastColumn="0" w:lastRowFirstColumn="0" w:lastRowLastColumn="0"/>
+              <w:rPr>
+                <w:rFonts w:eastAsiaTheme="minorEastAsia"/>
+              </w:rPr>
+            </w:pPr>
+            <w:r>
+              <w:rPr>
+                <w:rFonts w:eastAsiaTheme="minorEastAsia"/>
+                <w:b/>
+              </w:rPr>
+              <w:t>AFL Sponsors:</w:t>
+            </w:r>
+            <w:r>
+              <w:rPr>
+                <w:rFonts w:eastAsiaTheme="minorEastAsia"/>
+              </w:rPr>
+              <w:t xml:space="preserve"> Offering already proven alternatives to ICT platforms for AFL institutions may provide competition</w:t>
             </w:r>
           </w:p>
         </w:tc>
@@ -779,7 +869,11 @@
               <w:cnfStyle w:val="000000000000" w:firstRow="0" w:lastRow="0" w:firstColumn="0" w:lastColumn="0" w:oddVBand="0" w:evenVBand="0" w:oddHBand="0" w:evenHBand="0" w:firstRowFirstColumn="0" w:firstRowLastColumn="0" w:lastRowFirstColumn="0" w:lastRowLastColumn="0"/>
             </w:pPr>
             <w:r>
-              <w:t>Access to any and all people who wish to interact and engage with Perth Mud Crabs</w:t>
+              <w:t xml:space="preserve">Access to any and all people who wish to </w:t>
+            </w:r>
+            <w:r>
+              <w:lastRenderedPageBreak/>
+              <w:t>interact and engage with Perth Mud Crabs</w:t>
             </w:r>
           </w:p>
           <w:p>
@@ -911,13 +1005,11 @@
               </w:rPr>
             </w:pPr>
             <w:r>
-              <w:t xml:space="preserve">No </w:t>
-            </w:r>
-            <w:r>
-              <w:t>guaranteed position in Google,</w:t>
-            </w:r>
-            <w:r>
-              <w:t xml:space="preserve"> Bing or any other search engines organic search results</w:t>
+              <w:t xml:space="preserve">No guaranteed position in Google, </w:t>
+            </w:r>
+            <w:r>
+              <w:lastRenderedPageBreak/>
+              <w:t>Bing or any other search engines organic search results</w:t>
             </w:r>
           </w:p>
           <w:p>
@@ -941,179 +1033,182 @@
               <w:t>Responsive user interface</w:t>
             </w:r>
             <w:r>
-              <w:t xml:space="preserve"> for large scale displays such as </w:t>
-            </w:r>
-            <w:r>
+              <w:t xml:space="preserve"> for large scale displays such as those 3840x2160 or higher</w:t>
+            </w:r>
+          </w:p>
+          <w:p>
+            <w:pPr>
+              <w:cnfStyle w:val="000000000000" w:firstRow="0" w:lastRow="0" w:firstColumn="0" w:lastColumn="0" w:oddVBand="0" w:evenVBand="0" w:oddHBand="0" w:evenHBand="0" w:firstRowFirstColumn="0" w:firstRowLastColumn="0" w:lastRowFirstColumn="0" w:lastRowLastColumn="0"/>
+            </w:pPr>
+          </w:p>
+          <w:p>
+            <w:pPr>
+              <w:pStyle w:val="ListParagraph"/>
+              <w:numPr>
+                <w:ilvl w:val="0"/>
+                <w:numId w:val="1"/>
+              </w:numPr>
+              <w:cnfStyle w:val="000000000000" w:firstRow="0" w:lastRow="0" w:firstColumn="0" w:lastColumn="0" w:oddVBand="0" w:evenVBand="0" w:oddHBand="0" w:evenHBand="0" w:firstRowFirstColumn="0" w:firstRowLastColumn="0" w:lastRowFirstColumn="0" w:lastRowLastColumn="0"/>
+              <w:rPr>
+                <w:rFonts w:eastAsiaTheme="minorEastAsia"/>
+              </w:rPr>
+            </w:pPr>
+            <w:r>
+              <w:t>Responsive UI for small scale displays such as those 400x600 or lower</w:t>
+            </w:r>
+          </w:p>
+          <w:p>
+            <w:pPr>
+              <w:cnfStyle w:val="000000000000" w:firstRow="0" w:lastRow="0" w:firstColumn="0" w:lastColumn="0" w:oddVBand="0" w:evenVBand="0" w:oddHBand="0" w:evenHBand="0" w:firstRowFirstColumn="0" w:firstRowLastColumn="0" w:lastRowFirstColumn="0" w:lastRowLastColumn="0"/>
+            </w:pPr>
+          </w:p>
+          <w:p>
+            <w:pPr>
+              <w:pStyle w:val="ListParagraph"/>
+              <w:numPr>
+                <w:ilvl w:val="0"/>
+                <w:numId w:val="1"/>
+              </w:numPr>
+              <w:cnfStyle w:val="000000000000" w:firstRow="0" w:lastRow="0" w:firstColumn="0" w:lastColumn="0" w:oddVBand="0" w:evenVBand="0" w:oddHBand="0" w:evenHBand="0" w:firstRowFirstColumn="0" w:firstRowLastColumn="0" w:lastRowFirstColumn="0" w:lastRowLastColumn="0"/>
+              <w:rPr>
+                <w:rFonts w:eastAsiaTheme="minorEastAsia"/>
+              </w:rPr>
+            </w:pPr>
+            <w:r>
+              <w:t>The upload of non-licenced material such as but not limited to text or images who's licence either not paid for or the copyright holder is not accredited.</w:t>
+            </w:r>
+          </w:p>
+          <w:p>
+            <w:pPr>
+              <w:cnfStyle w:val="000000000000" w:firstRow="0" w:lastRow="0" w:firstColumn="0" w:lastColumn="0" w:oddVBand="0" w:evenVBand="0" w:oddHBand="0" w:evenHBand="0" w:firstRowFirstColumn="0" w:firstRowLastColumn="0" w:lastRowFirstColumn="0" w:lastRowLastColumn="0"/>
+            </w:pPr>
+          </w:p>
+          <w:p>
+            <w:pPr>
+              <w:pStyle w:val="ListParagraph"/>
+              <w:numPr>
+                <w:ilvl w:val="0"/>
+                <w:numId w:val="1"/>
+              </w:numPr>
+              <w:cnfStyle w:val="000000000000" w:firstRow="0" w:lastRow="0" w:firstColumn="0" w:lastColumn="0" w:oddVBand="0" w:evenVBand="0" w:oddHBand="0" w:evenHBand="0" w:firstRowFirstColumn="0" w:firstRowLastColumn="0" w:lastRowFirstColumn="0" w:lastRowLastColumn="0"/>
+              <w:rPr>
+                <w:rFonts w:eastAsiaTheme="minorEastAsia"/>
+              </w:rPr>
+            </w:pPr>
+            <w:r>
+              <w:t>Advertisements for products of third party companies or sellable advertising space on the website</w:t>
+            </w:r>
+          </w:p>
+          <w:p>
+            <w:pPr>
+              <w:cnfStyle w:val="000000000000" w:firstRow="0" w:lastRow="0" w:firstColumn="0" w:lastColumn="0" w:oddVBand="0" w:evenVBand="0" w:oddHBand="0" w:evenHBand="0" w:firstRowFirstColumn="0" w:firstRowLastColumn="0" w:lastRowFirstColumn="0" w:lastRowLastColumn="0"/>
+            </w:pPr>
+          </w:p>
+          <w:p>
+            <w:pPr>
+              <w:pStyle w:val="ListParagraph"/>
+              <w:numPr>
+                <w:ilvl w:val="0"/>
+                <w:numId w:val="1"/>
+              </w:numPr>
+              <w:cnfStyle w:val="000000000000" w:firstRow="0" w:lastRow="0" w:firstColumn="0" w:lastColumn="0" w:oddVBand="0" w:evenVBand="0" w:oddHBand="0" w:evenHBand="0" w:firstRowFirstColumn="0" w:firstRowLastColumn="0" w:lastRowFirstColumn="0" w:lastRowLastColumn="0"/>
+              <w:rPr>
+                <w:rFonts w:eastAsiaTheme="minorEastAsia"/>
+              </w:rPr>
+            </w:pPr>
+            <w:r>
+              <w:t>Translated copies of website textual content in to languages other than English</w:t>
+            </w:r>
+          </w:p>
+          <w:p>
+            <w:pPr>
+              <w:cnfStyle w:val="000000000000" w:firstRow="0" w:lastRow="0" w:firstColumn="0" w:lastColumn="0" w:oddVBand="0" w:evenVBand="0" w:oddHBand="0" w:evenHBand="0" w:firstRowFirstColumn="0" w:firstRowLastColumn="0" w:lastRowFirstColumn="0" w:lastRowLastColumn="0"/>
+              <w:rPr>
+                <w:rFonts w:eastAsiaTheme="minorEastAsia"/>
+              </w:rPr>
+            </w:pPr>
+          </w:p>
+          <w:p>
+            <w:pPr>
+              <w:pStyle w:val="ListParagraph"/>
+              <w:numPr>
+                <w:ilvl w:val="0"/>
+                <w:numId w:val="1"/>
+              </w:numPr>
+              <w:cnfStyle w:val="000000000000" w:firstRow="0" w:lastRow="0" w:firstColumn="0" w:lastColumn="0" w:oddVBand="0" w:evenVBand="0" w:oddHBand="0" w:evenHBand="0" w:firstRowFirstColumn="0" w:firstRowLastColumn="0" w:lastRowFirstColumn="0" w:lastRowLastColumn="0"/>
+              <w:rPr>
+                <w:rFonts w:eastAsiaTheme="minorEastAsia"/>
+              </w:rPr>
+            </w:pPr>
+            <w:r>
+              <w:rPr>
+                <w:rFonts w:eastAsiaTheme="minorEastAsia"/>
+              </w:rPr>
+              <w:t>Creation</w:t>
+            </w:r>
+            <w:r>
+              <w:rPr>
+                <w:rFonts w:eastAsiaTheme="minorEastAsia"/>
+              </w:rPr>
+              <w:t>; branding, shipping, packaging, storing, or otherwise handling</w:t>
+            </w:r>
+            <w:r>
+              <w:rPr>
+                <w:rFonts w:eastAsiaTheme="minorEastAsia"/>
+              </w:rPr>
+              <w:t xml:space="preserve"> of merchandise</w:t>
+            </w:r>
+          </w:p>
+          <w:p>
+            <w:pPr>
+              <w:cnfStyle w:val="000000000000" w:firstRow="0" w:lastRow="0" w:firstColumn="0" w:lastColumn="0" w:oddVBand="0" w:evenVBand="0" w:oddHBand="0" w:evenHBand="0" w:firstRowFirstColumn="0" w:firstRowLastColumn="0" w:lastRowFirstColumn="0" w:lastRowLastColumn="0"/>
+              <w:rPr>
+                <w:rFonts w:eastAsiaTheme="minorEastAsia"/>
+              </w:rPr>
+            </w:pPr>
+          </w:p>
+          <w:p>
+            <w:pPr>
+              <w:pStyle w:val="ListParagraph"/>
+              <w:numPr>
+                <w:ilvl w:val="0"/>
+                <w:numId w:val="1"/>
+              </w:numPr>
+              <w:cnfStyle w:val="000000000000" w:firstRow="0" w:lastRow="0" w:firstColumn="0" w:lastColumn="0" w:oddVBand="0" w:evenVBand="0" w:oddHBand="0" w:evenHBand="0" w:firstRowFirstColumn="0" w:firstRowLastColumn="0" w:lastRowFirstColumn="0" w:lastRowLastColumn="0"/>
+              <w:rPr>
+                <w:rFonts w:eastAsiaTheme="minorEastAsia"/>
+              </w:rPr>
+            </w:pPr>
+            <w:r>
+              <w:rPr>
+                <w:rFonts w:eastAsiaTheme="minorEastAsia"/>
+              </w:rPr>
+              <w:t>Security of the content management system</w:t>
+            </w:r>
+            <w:r>
+              <w:rPr>
+                <w:rFonts w:eastAsiaTheme="minorEastAsia"/>
+              </w:rPr>
+              <w:t>, website, e-store, and financial transactions</w:t>
+            </w:r>
+            <w:r>
+              <w:rPr>
+                <w:rFonts w:eastAsiaTheme="minorEastAsia"/>
+              </w:rPr>
+              <w:t xml:space="preserve"> </w:t>
+            </w:r>
+            <w:r>
+              <w:rPr>
+                <w:rFonts w:eastAsiaTheme="minorEastAsia"/>
+              </w:rPr>
+              <w:t xml:space="preserve">including but not limited to; denial of service attacks; server query language injection attacks, man </w:t>
+            </w:r>
+            <w:r>
+              <w:rPr>
+                <w:rFonts w:eastAsiaTheme="minorEastAsia"/>
+              </w:rPr>
               <w:lastRenderedPageBreak/>
-              <w:t>those 3840x2160 or higher</w:t>
-            </w:r>
-          </w:p>
-          <w:p>
-            <w:pPr>
-              <w:cnfStyle w:val="000000000000" w:firstRow="0" w:lastRow="0" w:firstColumn="0" w:lastColumn="0" w:oddVBand="0" w:evenVBand="0" w:oddHBand="0" w:evenHBand="0" w:firstRowFirstColumn="0" w:firstRowLastColumn="0" w:lastRowFirstColumn="0" w:lastRowLastColumn="0"/>
-            </w:pPr>
-          </w:p>
-          <w:p>
-            <w:pPr>
-              <w:pStyle w:val="ListParagraph"/>
-              <w:numPr>
-                <w:ilvl w:val="0"/>
-                <w:numId w:val="1"/>
-              </w:numPr>
-              <w:cnfStyle w:val="000000000000" w:firstRow="0" w:lastRow="0" w:firstColumn="0" w:lastColumn="0" w:oddVBand="0" w:evenVBand="0" w:oddHBand="0" w:evenHBand="0" w:firstRowFirstColumn="0" w:firstRowLastColumn="0" w:lastRowFirstColumn="0" w:lastRowLastColumn="0"/>
-              <w:rPr>
-                <w:rFonts w:eastAsiaTheme="minorEastAsia"/>
-              </w:rPr>
-            </w:pPr>
-            <w:r>
-              <w:t>Responsive UI for small scale displays such as those 400x600 or lower</w:t>
-            </w:r>
-          </w:p>
-          <w:p>
-            <w:pPr>
-              <w:cnfStyle w:val="000000000000" w:firstRow="0" w:lastRow="0" w:firstColumn="0" w:lastColumn="0" w:oddVBand="0" w:evenVBand="0" w:oddHBand="0" w:evenHBand="0" w:firstRowFirstColumn="0" w:firstRowLastColumn="0" w:lastRowFirstColumn="0" w:lastRowLastColumn="0"/>
-            </w:pPr>
-          </w:p>
-          <w:p>
-            <w:pPr>
-              <w:pStyle w:val="ListParagraph"/>
-              <w:numPr>
-                <w:ilvl w:val="0"/>
-                <w:numId w:val="1"/>
-              </w:numPr>
-              <w:cnfStyle w:val="000000000000" w:firstRow="0" w:lastRow="0" w:firstColumn="0" w:lastColumn="0" w:oddVBand="0" w:evenVBand="0" w:oddHBand="0" w:evenHBand="0" w:firstRowFirstColumn="0" w:firstRowLastColumn="0" w:lastRowFirstColumn="0" w:lastRowLastColumn="0"/>
-              <w:rPr>
-                <w:rFonts w:eastAsiaTheme="minorEastAsia"/>
-              </w:rPr>
-            </w:pPr>
-            <w:r>
-              <w:t>The upload of non-licenced material such as but not limited to text or images who's licence either not paid for or the copyright holder is not accredited.</w:t>
-            </w:r>
-          </w:p>
-          <w:p>
-            <w:pPr>
-              <w:cnfStyle w:val="000000000000" w:firstRow="0" w:lastRow="0" w:firstColumn="0" w:lastColumn="0" w:oddVBand="0" w:evenVBand="0" w:oddHBand="0" w:evenHBand="0" w:firstRowFirstColumn="0" w:firstRowLastColumn="0" w:lastRowFirstColumn="0" w:lastRowLastColumn="0"/>
-            </w:pPr>
-          </w:p>
-          <w:p>
-            <w:pPr>
-              <w:pStyle w:val="ListParagraph"/>
-              <w:numPr>
-                <w:ilvl w:val="0"/>
-                <w:numId w:val="1"/>
-              </w:numPr>
-              <w:cnfStyle w:val="000000000000" w:firstRow="0" w:lastRow="0" w:firstColumn="0" w:lastColumn="0" w:oddVBand="0" w:evenVBand="0" w:oddHBand="0" w:evenHBand="0" w:firstRowFirstColumn="0" w:firstRowLastColumn="0" w:lastRowFirstColumn="0" w:lastRowLastColumn="0"/>
-              <w:rPr>
-                <w:rFonts w:eastAsiaTheme="minorEastAsia"/>
-              </w:rPr>
-            </w:pPr>
-            <w:r>
-              <w:t>Advertisements for products of third party companies or sellable advertising space on the website</w:t>
-            </w:r>
-          </w:p>
-          <w:p>
-            <w:pPr>
-              <w:cnfStyle w:val="000000000000" w:firstRow="0" w:lastRow="0" w:firstColumn="0" w:lastColumn="0" w:oddVBand="0" w:evenVBand="0" w:oddHBand="0" w:evenHBand="0" w:firstRowFirstColumn="0" w:firstRowLastColumn="0" w:lastRowFirstColumn="0" w:lastRowLastColumn="0"/>
-            </w:pPr>
-          </w:p>
-          <w:p>
-            <w:pPr>
-              <w:pStyle w:val="ListParagraph"/>
-              <w:numPr>
-                <w:ilvl w:val="0"/>
-                <w:numId w:val="1"/>
-              </w:numPr>
-              <w:cnfStyle w:val="000000000000" w:firstRow="0" w:lastRow="0" w:firstColumn="0" w:lastColumn="0" w:oddVBand="0" w:evenVBand="0" w:oddHBand="0" w:evenHBand="0" w:firstRowFirstColumn="0" w:firstRowLastColumn="0" w:lastRowFirstColumn="0" w:lastRowLastColumn="0"/>
-              <w:rPr>
-                <w:rFonts w:eastAsiaTheme="minorEastAsia"/>
-              </w:rPr>
-            </w:pPr>
-            <w:r>
-              <w:t>Translated copies of website textual content in to languages other than English</w:t>
-            </w:r>
-          </w:p>
-          <w:p>
-            <w:pPr>
-              <w:cnfStyle w:val="000000000000" w:firstRow="0" w:lastRow="0" w:firstColumn="0" w:lastColumn="0" w:oddVBand="0" w:evenVBand="0" w:oddHBand="0" w:evenHBand="0" w:firstRowFirstColumn="0" w:firstRowLastColumn="0" w:lastRowFirstColumn="0" w:lastRowLastColumn="0"/>
-              <w:rPr>
-                <w:rFonts w:eastAsiaTheme="minorEastAsia"/>
-              </w:rPr>
-            </w:pPr>
-          </w:p>
-          <w:p>
-            <w:pPr>
-              <w:pStyle w:val="ListParagraph"/>
-              <w:numPr>
-                <w:ilvl w:val="0"/>
-                <w:numId w:val="1"/>
-              </w:numPr>
-              <w:cnfStyle w:val="000000000000" w:firstRow="0" w:lastRow="0" w:firstColumn="0" w:lastColumn="0" w:oddVBand="0" w:evenVBand="0" w:oddHBand="0" w:evenHBand="0" w:firstRowFirstColumn="0" w:firstRowLastColumn="0" w:lastRowFirstColumn="0" w:lastRowLastColumn="0"/>
-              <w:rPr>
-                <w:rFonts w:eastAsiaTheme="minorEastAsia"/>
-              </w:rPr>
-            </w:pPr>
-            <w:r>
-              <w:rPr>
-                <w:rFonts w:eastAsiaTheme="minorEastAsia"/>
-              </w:rPr>
-              <w:t>Creation</w:t>
-            </w:r>
-            <w:r>
-              <w:rPr>
-                <w:rFonts w:eastAsiaTheme="minorEastAsia"/>
-              </w:rPr>
-              <w:t>; branding, shipping, packaging, storing, or otherwise handling</w:t>
-            </w:r>
-            <w:r>
-              <w:rPr>
-                <w:rFonts w:eastAsiaTheme="minorEastAsia"/>
-              </w:rPr>
-              <w:t xml:space="preserve"> of merchandise</w:t>
-            </w:r>
-          </w:p>
-          <w:p>
-            <w:pPr>
-              <w:cnfStyle w:val="000000000000" w:firstRow="0" w:lastRow="0" w:firstColumn="0" w:lastColumn="0" w:oddVBand="0" w:evenVBand="0" w:oddHBand="0" w:evenHBand="0" w:firstRowFirstColumn="0" w:firstRowLastColumn="0" w:lastRowFirstColumn="0" w:lastRowLastColumn="0"/>
-              <w:rPr>
-                <w:rFonts w:eastAsiaTheme="minorEastAsia"/>
-              </w:rPr>
-            </w:pPr>
-          </w:p>
-          <w:p>
-            <w:pPr>
-              <w:pStyle w:val="ListParagraph"/>
-              <w:numPr>
-                <w:ilvl w:val="0"/>
-                <w:numId w:val="1"/>
-              </w:numPr>
-              <w:cnfStyle w:val="000000000000" w:firstRow="0" w:lastRow="0" w:firstColumn="0" w:lastColumn="0" w:oddVBand="0" w:evenVBand="0" w:oddHBand="0" w:evenHBand="0" w:firstRowFirstColumn="0" w:firstRowLastColumn="0" w:lastRowFirstColumn="0" w:lastRowLastColumn="0"/>
-              <w:rPr>
-                <w:rFonts w:eastAsiaTheme="minorEastAsia"/>
-              </w:rPr>
-            </w:pPr>
-            <w:r>
-              <w:rPr>
-                <w:rFonts w:eastAsiaTheme="minorEastAsia"/>
-              </w:rPr>
-              <w:t>Security of the content management system</w:t>
-            </w:r>
-            <w:r>
-              <w:rPr>
-                <w:rFonts w:eastAsiaTheme="minorEastAsia"/>
-              </w:rPr>
-              <w:t>, website, e-store, and financial transactions</w:t>
-            </w:r>
-            <w:r>
-              <w:rPr>
-                <w:rFonts w:eastAsiaTheme="minorEastAsia"/>
-              </w:rPr>
-              <w:t xml:space="preserve"> </w:t>
-            </w:r>
-            <w:r>
-              <w:rPr>
-                <w:rFonts w:eastAsiaTheme="minorEastAsia"/>
-              </w:rPr>
-              <w:t>including but not limited to; denial of service attacks; server query language injection attacks, man in the middle attacks, buffer overflow attacks</w:t>
+              <w:t>in the middle attacks, buffer overflow attacks</w:t>
             </w:r>
           </w:p>
           <w:p>
@@ -1168,237 +1263,236 @@
               <w:rPr>
                 <w:rFonts w:eastAsiaTheme="minorEastAsia"/>
               </w:rPr>
+              <w:t>Training of staff in the use of the content management system</w:t>
+            </w:r>
+          </w:p>
+          <w:p>
+            <w:pPr>
+              <w:cnfStyle w:val="000000000000" w:firstRow="0" w:lastRow="0" w:firstColumn="0" w:lastColumn="0" w:oddVBand="0" w:evenVBand="0" w:oddHBand="0" w:evenHBand="0" w:firstRowFirstColumn="0" w:firstRowLastColumn="0" w:lastRowFirstColumn="0" w:lastRowLastColumn="0"/>
+              <w:rPr>
+                <w:rFonts w:eastAsiaTheme="minorEastAsia"/>
+              </w:rPr>
+            </w:pPr>
+          </w:p>
+          <w:p>
+            <w:pPr>
+              <w:pStyle w:val="ListParagraph"/>
+              <w:numPr>
+                <w:ilvl w:val="0"/>
+                <w:numId w:val="1"/>
+              </w:numPr>
+              <w:cnfStyle w:val="000000000000" w:firstRow="0" w:lastRow="0" w:firstColumn="0" w:lastColumn="0" w:oddVBand="0" w:evenVBand="0" w:oddHBand="0" w:evenHBand="0" w:firstRowFirstColumn="0" w:firstRowLastColumn="0" w:lastRowFirstColumn="0" w:lastRowLastColumn="0"/>
+              <w:rPr>
+                <w:rFonts w:eastAsiaTheme="minorEastAsia"/>
+              </w:rPr>
+            </w:pPr>
+            <w:r>
+              <w:rPr>
+                <w:rFonts w:eastAsiaTheme="minorEastAsia"/>
+              </w:rPr>
+              <w:t>Creation of photographic content</w:t>
+            </w:r>
+            <w:r>
+              <w:rPr>
+                <w:rFonts w:eastAsiaTheme="minorEastAsia"/>
+              </w:rPr>
+              <w:t>, vector art for UI elements, voice recognition software</w:t>
+            </w:r>
+          </w:p>
+          <w:p>
+            <w:pPr>
+              <w:cnfStyle w:val="000000000000" w:firstRow="0" w:lastRow="0" w:firstColumn="0" w:lastColumn="0" w:oddVBand="0" w:evenVBand="0" w:oddHBand="0" w:evenHBand="0" w:firstRowFirstColumn="0" w:firstRowLastColumn="0" w:lastRowFirstColumn="0" w:lastRowLastColumn="0"/>
+              <w:rPr>
+                <w:rFonts w:eastAsiaTheme="minorEastAsia"/>
+              </w:rPr>
+            </w:pPr>
+          </w:p>
+          <w:p>
+            <w:pPr>
+              <w:pStyle w:val="ListParagraph"/>
+              <w:numPr>
+                <w:ilvl w:val="0"/>
+                <w:numId w:val="1"/>
+              </w:numPr>
+              <w:cnfStyle w:val="000000000000" w:firstRow="0" w:lastRow="0" w:firstColumn="0" w:lastColumn="0" w:oddVBand="0" w:evenVBand="0" w:oddHBand="0" w:evenHBand="0" w:firstRowFirstColumn="0" w:firstRowLastColumn="0" w:lastRowFirstColumn="0" w:lastRowLastColumn="0"/>
+              <w:rPr>
+                <w:rFonts w:eastAsiaTheme="minorEastAsia"/>
+              </w:rPr>
+            </w:pPr>
+            <w:r>
+              <w:rPr>
+                <w:rFonts w:eastAsiaTheme="minorEastAsia"/>
+              </w:rPr>
+              <w:t>Creation or implementation of Machine learning software or any other implementation of such a system</w:t>
+            </w:r>
+          </w:p>
+          <w:p>
+            <w:pPr>
+              <w:cnfStyle w:val="000000000000" w:firstRow="0" w:lastRow="0" w:firstColumn="0" w:lastColumn="0" w:oddVBand="0" w:evenVBand="0" w:oddHBand="0" w:evenHBand="0" w:firstRowFirstColumn="0" w:firstRowLastColumn="0" w:lastRowFirstColumn="0" w:lastRowLastColumn="0"/>
+              <w:rPr>
+                <w:rFonts w:eastAsiaTheme="minorEastAsia"/>
+              </w:rPr>
+            </w:pPr>
+          </w:p>
+          <w:p>
+            <w:pPr>
+              <w:pStyle w:val="ListParagraph"/>
+              <w:numPr>
+                <w:ilvl w:val="0"/>
+                <w:numId w:val="1"/>
+              </w:numPr>
+              <w:cnfStyle w:val="000000000000" w:firstRow="0" w:lastRow="0" w:firstColumn="0" w:lastColumn="0" w:oddVBand="0" w:evenVBand="0" w:oddHBand="0" w:evenHBand="0" w:firstRowFirstColumn="0" w:firstRowLastColumn="0" w:lastRowFirstColumn="0" w:lastRowLastColumn="0"/>
+              <w:rPr>
+                <w:rFonts w:eastAsiaTheme="minorEastAsia"/>
+              </w:rPr>
+            </w:pPr>
+            <w:r>
+              <w:rPr>
+                <w:rFonts w:eastAsiaTheme="minorEastAsia"/>
+              </w:rPr>
+              <w:t>On-going editing or quality control of website content</w:t>
+            </w:r>
+          </w:p>
+          <w:p>
+            <w:pPr>
+              <w:cnfStyle w:val="000000000000" w:firstRow="0" w:lastRow="0" w:firstColumn="0" w:lastColumn="0" w:oddVBand="0" w:evenVBand="0" w:oddHBand="0" w:evenHBand="0" w:firstRowFirstColumn="0" w:firstRowLastColumn="0" w:lastRowFirstColumn="0" w:lastRowLastColumn="0"/>
+              <w:rPr>
+                <w:rFonts w:eastAsiaTheme="minorEastAsia"/>
+              </w:rPr>
+            </w:pPr>
+          </w:p>
+          <w:p>
+            <w:pPr>
+              <w:pStyle w:val="ListParagraph"/>
+              <w:numPr>
+                <w:ilvl w:val="0"/>
+                <w:numId w:val="1"/>
+              </w:numPr>
+              <w:cnfStyle w:val="000000000000" w:firstRow="0" w:lastRow="0" w:firstColumn="0" w:lastColumn="0" w:oddVBand="0" w:evenVBand="0" w:oddHBand="0" w:evenHBand="0" w:firstRowFirstColumn="0" w:firstRowLastColumn="0" w:lastRowFirstColumn="0" w:lastRowLastColumn="0"/>
+              <w:rPr>
+                <w:rFonts w:eastAsiaTheme="minorEastAsia"/>
+              </w:rPr>
+            </w:pPr>
+            <w:r>
+              <w:rPr>
+                <w:rFonts w:eastAsiaTheme="minorEastAsia"/>
+              </w:rPr>
+              <w:t>Privacy concerns over website content</w:t>
+            </w:r>
+          </w:p>
+          <w:p>
+            <w:pPr>
+              <w:cnfStyle w:val="000000000000" w:firstRow="0" w:lastRow="0" w:firstColumn="0" w:lastColumn="0" w:oddVBand="0" w:evenVBand="0" w:oddHBand="0" w:evenHBand="0" w:firstRowFirstColumn="0" w:firstRowLastColumn="0" w:lastRowFirstColumn="0" w:lastRowLastColumn="0"/>
+              <w:rPr>
+                <w:rFonts w:eastAsiaTheme="minorEastAsia"/>
+              </w:rPr>
+            </w:pPr>
+          </w:p>
+          <w:p>
+            <w:pPr>
+              <w:pStyle w:val="ListParagraph"/>
+              <w:numPr>
+                <w:ilvl w:val="0"/>
+                <w:numId w:val="1"/>
+              </w:numPr>
+              <w:cnfStyle w:val="000000000000" w:firstRow="0" w:lastRow="0" w:firstColumn="0" w:lastColumn="0" w:oddVBand="0" w:evenVBand="0" w:oddHBand="0" w:evenHBand="0" w:firstRowFirstColumn="0" w:firstRowLastColumn="0" w:lastRowFirstColumn="0" w:lastRowLastColumn="0"/>
+              <w:rPr>
+                <w:rFonts w:eastAsiaTheme="minorEastAsia"/>
+              </w:rPr>
+            </w:pPr>
+            <w:r>
+              <w:rPr>
+                <w:rFonts w:eastAsiaTheme="minorEastAsia"/>
+              </w:rPr>
+              <w:t>Copyright concerns over website code or content</w:t>
+            </w:r>
+          </w:p>
+          <w:p>
+            <w:pPr>
+              <w:cnfStyle w:val="000000000000" w:firstRow="0" w:lastRow="0" w:firstColumn="0" w:lastColumn="0" w:oddVBand="0" w:evenVBand="0" w:oddHBand="0" w:evenHBand="0" w:firstRowFirstColumn="0" w:firstRowLastColumn="0" w:lastRowFirstColumn="0" w:lastRowLastColumn="0"/>
+              <w:rPr>
+                <w:rFonts w:eastAsiaTheme="minorEastAsia"/>
+              </w:rPr>
+            </w:pPr>
+          </w:p>
+          <w:p>
+            <w:pPr>
+              <w:pStyle w:val="ListParagraph"/>
+              <w:numPr>
+                <w:ilvl w:val="0"/>
+                <w:numId w:val="1"/>
+              </w:numPr>
+              <w:cnfStyle w:val="000000000000" w:firstRow="0" w:lastRow="0" w:firstColumn="0" w:lastColumn="0" w:oddVBand="0" w:evenVBand="0" w:oddHBand="0" w:evenHBand="0" w:firstRowFirstColumn="0" w:firstRowLastColumn="0" w:lastRowFirstColumn="0" w:lastRowLastColumn="0"/>
+              <w:rPr>
+                <w:rFonts w:eastAsiaTheme="minorEastAsia"/>
+              </w:rPr>
+            </w:pPr>
+            <w:r>
+              <w:rPr>
+                <w:rFonts w:eastAsiaTheme="minorEastAsia"/>
+              </w:rPr>
+              <w:t>Information regarding to or the location of sites or locations held both private and sacred by indigenous culture</w:t>
+            </w:r>
+          </w:p>
+          <w:p>
+            <w:pPr>
+              <w:cnfStyle w:val="000000000000" w:firstRow="0" w:lastRow="0" w:firstColumn="0" w:lastColumn="0" w:oddVBand="0" w:evenVBand="0" w:oddHBand="0" w:evenHBand="0" w:firstRowFirstColumn="0" w:firstRowLastColumn="0" w:lastRowFirstColumn="0" w:lastRowLastColumn="0"/>
+              <w:rPr>
+                <w:rFonts w:eastAsiaTheme="minorEastAsia"/>
+              </w:rPr>
+            </w:pPr>
+          </w:p>
+          <w:p>
+            <w:pPr>
+              <w:pStyle w:val="ListParagraph"/>
+              <w:numPr>
+                <w:ilvl w:val="0"/>
+                <w:numId w:val="1"/>
+              </w:numPr>
+              <w:cnfStyle w:val="000000000000" w:firstRow="0" w:lastRow="0" w:firstColumn="0" w:lastColumn="0" w:oddVBand="0" w:evenVBand="0" w:oddHBand="0" w:evenHBand="0" w:firstRowFirstColumn="0" w:firstRowLastColumn="0" w:lastRowFirstColumn="0" w:lastRowLastColumn="0"/>
+              <w:rPr>
+                <w:rFonts w:eastAsiaTheme="minorEastAsia"/>
+              </w:rPr>
+            </w:pPr>
+            <w:r>
+              <w:rPr>
+                <w:rFonts w:eastAsiaTheme="minorEastAsia"/>
+              </w:rPr>
+              <w:t>Colour patterns or animations that may cause epileptic reactions</w:t>
+            </w:r>
+          </w:p>
+          <w:p>
+            <w:pPr>
+              <w:cnfStyle w:val="000000000000" w:firstRow="0" w:lastRow="0" w:firstColumn="0" w:lastColumn="0" w:oddVBand="0" w:evenVBand="0" w:oddHBand="0" w:evenHBand="0" w:firstRowFirstColumn="0" w:firstRowLastColumn="0" w:lastRowFirstColumn="0" w:lastRowLastColumn="0"/>
+              <w:rPr>
+                <w:rFonts w:eastAsiaTheme="minorEastAsia"/>
+              </w:rPr>
+            </w:pPr>
+          </w:p>
+          <w:p>
+            <w:pPr>
+              <w:pStyle w:val="ListParagraph"/>
+              <w:numPr>
+                <w:ilvl w:val="0"/>
+                <w:numId w:val="1"/>
+              </w:numPr>
+              <w:cnfStyle w:val="000000000000" w:firstRow="0" w:lastRow="0" w:firstColumn="0" w:lastColumn="0" w:oddVBand="0" w:evenVBand="0" w:oddHBand="0" w:evenHBand="0" w:firstRowFirstColumn="0" w:firstRowLastColumn="0" w:lastRowFirstColumn="0" w:lastRowLastColumn="0"/>
+              <w:rPr>
+                <w:rFonts w:eastAsiaTheme="minorEastAsia"/>
+              </w:rPr>
+            </w:pPr>
+            <w:r>
+              <w:rPr>
+                <w:rFonts w:eastAsiaTheme="minorEastAsia"/>
+              </w:rPr>
+              <w:t xml:space="preserve">The publishing of content or material that may be deemed offensive by the </w:t>
+            </w:r>
+            <w:r>
+              <w:rPr>
+                <w:rFonts w:eastAsiaTheme="minorEastAsia"/>
+              </w:rPr>
               <w:lastRenderedPageBreak/>
-              <w:t>Training of staff in the use of the content management system</w:t>
-            </w:r>
-          </w:p>
-          <w:p>
-            <w:pPr>
-              <w:cnfStyle w:val="000000000000" w:firstRow="0" w:lastRow="0" w:firstColumn="0" w:lastColumn="0" w:oddVBand="0" w:evenVBand="0" w:oddHBand="0" w:evenHBand="0" w:firstRowFirstColumn="0" w:firstRowLastColumn="0" w:lastRowFirstColumn="0" w:lastRowLastColumn="0"/>
-              <w:rPr>
-                <w:rFonts w:eastAsiaTheme="minorEastAsia"/>
-              </w:rPr>
-            </w:pPr>
-          </w:p>
-          <w:p>
-            <w:pPr>
-              <w:pStyle w:val="ListParagraph"/>
-              <w:numPr>
-                <w:ilvl w:val="0"/>
-                <w:numId w:val="1"/>
-              </w:numPr>
-              <w:cnfStyle w:val="000000000000" w:firstRow="0" w:lastRow="0" w:firstColumn="0" w:lastColumn="0" w:oddVBand="0" w:evenVBand="0" w:oddHBand="0" w:evenHBand="0" w:firstRowFirstColumn="0" w:firstRowLastColumn="0" w:lastRowFirstColumn="0" w:lastRowLastColumn="0"/>
-              <w:rPr>
-                <w:rFonts w:eastAsiaTheme="minorEastAsia"/>
-              </w:rPr>
-            </w:pPr>
-            <w:r>
-              <w:rPr>
-                <w:rFonts w:eastAsiaTheme="minorEastAsia"/>
-              </w:rPr>
-              <w:t>Creation of photographic content</w:t>
-            </w:r>
-            <w:r>
-              <w:rPr>
-                <w:rFonts w:eastAsiaTheme="minorEastAsia"/>
-              </w:rPr>
-              <w:t>, vector art for UI elements, voice recognition software</w:t>
-            </w:r>
-          </w:p>
-          <w:p>
-            <w:pPr>
-              <w:cnfStyle w:val="000000000000" w:firstRow="0" w:lastRow="0" w:firstColumn="0" w:lastColumn="0" w:oddVBand="0" w:evenVBand="0" w:oddHBand="0" w:evenHBand="0" w:firstRowFirstColumn="0" w:firstRowLastColumn="0" w:lastRowFirstColumn="0" w:lastRowLastColumn="0"/>
-              <w:rPr>
-                <w:rFonts w:eastAsiaTheme="minorEastAsia"/>
-              </w:rPr>
-            </w:pPr>
-          </w:p>
-          <w:p>
-            <w:pPr>
-              <w:pStyle w:val="ListParagraph"/>
-              <w:numPr>
-                <w:ilvl w:val="0"/>
-                <w:numId w:val="1"/>
-              </w:numPr>
-              <w:cnfStyle w:val="000000000000" w:firstRow="0" w:lastRow="0" w:firstColumn="0" w:lastColumn="0" w:oddVBand="0" w:evenVBand="0" w:oddHBand="0" w:evenHBand="0" w:firstRowFirstColumn="0" w:firstRowLastColumn="0" w:lastRowFirstColumn="0" w:lastRowLastColumn="0"/>
-              <w:rPr>
-                <w:rFonts w:eastAsiaTheme="minorEastAsia"/>
-              </w:rPr>
-            </w:pPr>
-            <w:r>
-              <w:rPr>
-                <w:rFonts w:eastAsiaTheme="minorEastAsia"/>
-              </w:rPr>
-              <w:t>Creation or implementation of Machine learning software or any other implementation of such a system</w:t>
-            </w:r>
-          </w:p>
-          <w:p>
-            <w:pPr>
-              <w:cnfStyle w:val="000000000000" w:firstRow="0" w:lastRow="0" w:firstColumn="0" w:lastColumn="0" w:oddVBand="0" w:evenVBand="0" w:oddHBand="0" w:evenHBand="0" w:firstRowFirstColumn="0" w:firstRowLastColumn="0" w:lastRowFirstColumn="0" w:lastRowLastColumn="0"/>
-              <w:rPr>
-                <w:rFonts w:eastAsiaTheme="minorEastAsia"/>
-              </w:rPr>
-            </w:pPr>
-          </w:p>
-          <w:p>
-            <w:pPr>
-              <w:pStyle w:val="ListParagraph"/>
-              <w:numPr>
-                <w:ilvl w:val="0"/>
-                <w:numId w:val="1"/>
-              </w:numPr>
-              <w:cnfStyle w:val="000000000000" w:firstRow="0" w:lastRow="0" w:firstColumn="0" w:lastColumn="0" w:oddVBand="0" w:evenVBand="0" w:oddHBand="0" w:evenHBand="0" w:firstRowFirstColumn="0" w:firstRowLastColumn="0" w:lastRowFirstColumn="0" w:lastRowLastColumn="0"/>
-              <w:rPr>
-                <w:rFonts w:eastAsiaTheme="minorEastAsia"/>
-              </w:rPr>
-            </w:pPr>
-            <w:r>
-              <w:rPr>
-                <w:rFonts w:eastAsiaTheme="minorEastAsia"/>
-              </w:rPr>
-              <w:t>On-going editing or quality control of website content</w:t>
-            </w:r>
-          </w:p>
-          <w:p>
-            <w:pPr>
-              <w:cnfStyle w:val="000000000000" w:firstRow="0" w:lastRow="0" w:firstColumn="0" w:lastColumn="0" w:oddVBand="0" w:evenVBand="0" w:oddHBand="0" w:evenHBand="0" w:firstRowFirstColumn="0" w:firstRowLastColumn="0" w:lastRowFirstColumn="0" w:lastRowLastColumn="0"/>
-              <w:rPr>
-                <w:rFonts w:eastAsiaTheme="minorEastAsia"/>
-              </w:rPr>
-            </w:pPr>
-          </w:p>
-          <w:p>
-            <w:pPr>
-              <w:pStyle w:val="ListParagraph"/>
-              <w:numPr>
-                <w:ilvl w:val="0"/>
-                <w:numId w:val="1"/>
-              </w:numPr>
-              <w:cnfStyle w:val="000000000000" w:firstRow="0" w:lastRow="0" w:firstColumn="0" w:lastColumn="0" w:oddVBand="0" w:evenVBand="0" w:oddHBand="0" w:evenHBand="0" w:firstRowFirstColumn="0" w:firstRowLastColumn="0" w:lastRowFirstColumn="0" w:lastRowLastColumn="0"/>
-              <w:rPr>
-                <w:rFonts w:eastAsiaTheme="minorEastAsia"/>
-              </w:rPr>
-            </w:pPr>
-            <w:r>
-              <w:rPr>
-                <w:rFonts w:eastAsiaTheme="minorEastAsia"/>
-              </w:rPr>
-              <w:t>Privacy concerns over website content</w:t>
-            </w:r>
-          </w:p>
-          <w:p>
-            <w:pPr>
-              <w:cnfStyle w:val="000000000000" w:firstRow="0" w:lastRow="0" w:firstColumn="0" w:lastColumn="0" w:oddVBand="0" w:evenVBand="0" w:oddHBand="0" w:evenHBand="0" w:firstRowFirstColumn="0" w:firstRowLastColumn="0" w:lastRowFirstColumn="0" w:lastRowLastColumn="0"/>
-              <w:rPr>
-                <w:rFonts w:eastAsiaTheme="minorEastAsia"/>
-              </w:rPr>
-            </w:pPr>
-          </w:p>
-          <w:p>
-            <w:pPr>
-              <w:pStyle w:val="ListParagraph"/>
-              <w:numPr>
-                <w:ilvl w:val="0"/>
-                <w:numId w:val="1"/>
-              </w:numPr>
-              <w:cnfStyle w:val="000000000000" w:firstRow="0" w:lastRow="0" w:firstColumn="0" w:lastColumn="0" w:oddVBand="0" w:evenVBand="0" w:oddHBand="0" w:evenHBand="0" w:firstRowFirstColumn="0" w:firstRowLastColumn="0" w:lastRowFirstColumn="0" w:lastRowLastColumn="0"/>
-              <w:rPr>
-                <w:rFonts w:eastAsiaTheme="minorEastAsia"/>
-              </w:rPr>
-            </w:pPr>
-            <w:r>
-              <w:rPr>
-                <w:rFonts w:eastAsiaTheme="minorEastAsia"/>
-              </w:rPr>
-              <w:t>Copyright concerns over website code or content</w:t>
-            </w:r>
-          </w:p>
-          <w:p>
-            <w:pPr>
-              <w:cnfStyle w:val="000000000000" w:firstRow="0" w:lastRow="0" w:firstColumn="0" w:lastColumn="0" w:oddVBand="0" w:evenVBand="0" w:oddHBand="0" w:evenHBand="0" w:firstRowFirstColumn="0" w:firstRowLastColumn="0" w:lastRowFirstColumn="0" w:lastRowLastColumn="0"/>
-              <w:rPr>
-                <w:rFonts w:eastAsiaTheme="minorEastAsia"/>
-              </w:rPr>
-            </w:pPr>
-          </w:p>
-          <w:p>
-            <w:pPr>
-              <w:pStyle w:val="ListParagraph"/>
-              <w:numPr>
-                <w:ilvl w:val="0"/>
-                <w:numId w:val="1"/>
-              </w:numPr>
-              <w:cnfStyle w:val="000000000000" w:firstRow="0" w:lastRow="0" w:firstColumn="0" w:lastColumn="0" w:oddVBand="0" w:evenVBand="0" w:oddHBand="0" w:evenHBand="0" w:firstRowFirstColumn="0" w:firstRowLastColumn="0" w:lastRowFirstColumn="0" w:lastRowLastColumn="0"/>
-              <w:rPr>
-                <w:rFonts w:eastAsiaTheme="minorEastAsia"/>
-              </w:rPr>
-            </w:pPr>
-            <w:r>
-              <w:rPr>
-                <w:rFonts w:eastAsiaTheme="minorEastAsia"/>
-              </w:rPr>
-              <w:t>Information regarding to or the location of sites or locations held both private and sacred by indigenous culture</w:t>
-            </w:r>
-          </w:p>
-          <w:p>
-            <w:pPr>
-              <w:cnfStyle w:val="000000000000" w:firstRow="0" w:lastRow="0" w:firstColumn="0" w:lastColumn="0" w:oddVBand="0" w:evenVBand="0" w:oddHBand="0" w:evenHBand="0" w:firstRowFirstColumn="0" w:firstRowLastColumn="0" w:lastRowFirstColumn="0" w:lastRowLastColumn="0"/>
-              <w:rPr>
-                <w:rFonts w:eastAsiaTheme="minorEastAsia"/>
-              </w:rPr>
-            </w:pPr>
-          </w:p>
-          <w:p>
-            <w:pPr>
-              <w:pStyle w:val="ListParagraph"/>
-              <w:numPr>
-                <w:ilvl w:val="0"/>
-                <w:numId w:val="1"/>
-              </w:numPr>
-              <w:cnfStyle w:val="000000000000" w:firstRow="0" w:lastRow="0" w:firstColumn="0" w:lastColumn="0" w:oddVBand="0" w:evenVBand="0" w:oddHBand="0" w:evenHBand="0" w:firstRowFirstColumn="0" w:firstRowLastColumn="0" w:lastRowFirstColumn="0" w:lastRowLastColumn="0"/>
-              <w:rPr>
-                <w:rFonts w:eastAsiaTheme="minorEastAsia"/>
-              </w:rPr>
-            </w:pPr>
-            <w:r>
-              <w:rPr>
-                <w:rFonts w:eastAsiaTheme="minorEastAsia"/>
-              </w:rPr>
-              <w:t>Colour patterns or animations that may cause epileptic reactions</w:t>
-            </w:r>
-          </w:p>
-          <w:p>
-            <w:pPr>
-              <w:cnfStyle w:val="000000000000" w:firstRow="0" w:lastRow="0" w:firstColumn="0" w:lastColumn="0" w:oddVBand="0" w:evenVBand="0" w:oddHBand="0" w:evenHBand="0" w:firstRowFirstColumn="0" w:firstRowLastColumn="0" w:lastRowFirstColumn="0" w:lastRowLastColumn="0"/>
-              <w:rPr>
-                <w:rFonts w:eastAsiaTheme="minorEastAsia"/>
-              </w:rPr>
-            </w:pPr>
-          </w:p>
-          <w:p>
-            <w:pPr>
-              <w:pStyle w:val="ListParagraph"/>
-              <w:numPr>
-                <w:ilvl w:val="0"/>
-                <w:numId w:val="1"/>
-              </w:numPr>
-              <w:cnfStyle w:val="000000000000" w:firstRow="0" w:lastRow="0" w:firstColumn="0" w:lastColumn="0" w:oddVBand="0" w:evenVBand="0" w:oddHBand="0" w:evenHBand="0" w:firstRowFirstColumn="0" w:firstRowLastColumn="0" w:lastRowFirstColumn="0" w:lastRowLastColumn="0"/>
-              <w:rPr>
-                <w:rFonts w:eastAsiaTheme="minorEastAsia"/>
-              </w:rPr>
-            </w:pPr>
-            <w:r>
-              <w:rPr>
-                <w:rFonts w:eastAsiaTheme="minorEastAsia"/>
-              </w:rPr>
-              <w:t xml:space="preserve">The publishing of content or material that may be deemed offensive by the Australian public including but not limited to material or content that may be deemed offensive by indigenous people or persons or people or </w:t>
-            </w:r>
-            <w:r>
-              <w:rPr>
-                <w:rFonts w:eastAsiaTheme="minorEastAsia"/>
-              </w:rPr>
-              <w:lastRenderedPageBreak/>
-              <w:t>persons who have a disability</w:t>
+              <w:t>Australian public including but not limited to material or content that may be deemed offensive by indigenous people or persons or people or persons who have a disability</w:t>
             </w:r>
           </w:p>
           <w:p>
@@ -1602,7 +1696,11 @@
               <w:cnfStyle w:val="000000100000" w:firstRow="0" w:lastRow="0" w:firstColumn="0" w:lastColumn="0" w:oddVBand="0" w:evenVBand="0" w:oddHBand="1" w:evenHBand="0" w:firstRowFirstColumn="0" w:firstRowLastColumn="0" w:lastRowFirstColumn="0" w:lastRowLastColumn="0"/>
             </w:pPr>
             <w:r>
-              <w:t>Engaging training resources for improving; digital literacy, health knowledge, awareness of employable skills and options for; people with disabilities, and indigenous people</w:t>
+              <w:t xml:space="preserve">Engaging training resources for improving; digital </w:t>
+            </w:r>
+            <w:r>
+              <w:lastRenderedPageBreak/>
+              <w:t>literacy, health knowledge, awareness of employable skills and options for; people with disabilities, and indigenous people</w:t>
             </w:r>
           </w:p>
           <w:p>
@@ -1722,6 +1820,7 @@
               <w:rPr>
                 <w:rFonts w:eastAsiaTheme="minorEastAsia"/>
               </w:rPr>
+              <w:lastRenderedPageBreak/>
               <w:t>On-going editing and quality control of Mobile Application content</w:t>
             </w:r>
           </w:p>
@@ -1750,250 +1849,238 @@
               <w:rPr>
                 <w:rFonts w:eastAsiaTheme="minorEastAsia"/>
               </w:rPr>
-              <w:t xml:space="preserve">Translated copies of mobile application </w:t>
+              <w:t>Translated copies of mobile application textual content in to languages other than English</w:t>
+            </w:r>
+          </w:p>
+          <w:p>
+            <w:pPr>
+              <w:pStyle w:val="ListParagraph"/>
+              <w:cnfStyle w:val="000000100000" w:firstRow="0" w:lastRow="0" w:firstColumn="0" w:lastColumn="0" w:oddVBand="0" w:evenVBand="0" w:oddHBand="1" w:evenHBand="0" w:firstRowFirstColumn="0" w:firstRowLastColumn="0" w:lastRowFirstColumn="0" w:lastRowLastColumn="0"/>
+              <w:rPr>
+                <w:rFonts w:eastAsiaTheme="minorEastAsia"/>
+              </w:rPr>
+            </w:pPr>
+          </w:p>
+          <w:p>
+            <w:pPr>
+              <w:pStyle w:val="ListParagraph"/>
+              <w:numPr>
+                <w:ilvl w:val="0"/>
+                <w:numId w:val="1"/>
+              </w:numPr>
+              <w:cnfStyle w:val="000000100000" w:firstRow="0" w:lastRow="0" w:firstColumn="0" w:lastColumn="0" w:oddVBand="0" w:evenVBand="0" w:oddHBand="1" w:evenHBand="0" w:firstRowFirstColumn="0" w:firstRowLastColumn="0" w:lastRowFirstColumn="0" w:lastRowLastColumn="0"/>
+              <w:rPr>
+                <w:rFonts w:eastAsiaTheme="minorEastAsia"/>
+              </w:rPr>
+            </w:pPr>
+            <w:r>
+              <w:rPr>
+                <w:rFonts w:eastAsiaTheme="minorEastAsia"/>
+              </w:rPr>
+              <w:t>International publishing of mobile application through international or third party public application online stores</w:t>
+            </w:r>
+          </w:p>
+          <w:p>
+            <w:pPr>
+              <w:pStyle w:val="ListParagraph"/>
+              <w:cnfStyle w:val="000000100000" w:firstRow="0" w:lastRow="0" w:firstColumn="0" w:lastColumn="0" w:oddVBand="0" w:evenVBand="0" w:oddHBand="1" w:evenHBand="0" w:firstRowFirstColumn="0" w:firstRowLastColumn="0" w:lastRowFirstColumn="0" w:lastRowLastColumn="0"/>
+              <w:rPr>
+                <w:rFonts w:eastAsiaTheme="minorEastAsia"/>
+              </w:rPr>
+            </w:pPr>
+          </w:p>
+          <w:p>
+            <w:pPr>
+              <w:pStyle w:val="ListParagraph"/>
+              <w:numPr>
+                <w:ilvl w:val="0"/>
+                <w:numId w:val="1"/>
+              </w:numPr>
+              <w:cnfStyle w:val="000000100000" w:firstRow="0" w:lastRow="0" w:firstColumn="0" w:lastColumn="0" w:oddVBand="0" w:evenVBand="0" w:oddHBand="1" w:evenHBand="0" w:firstRowFirstColumn="0" w:firstRowLastColumn="0" w:lastRowFirstColumn="0" w:lastRowLastColumn="0"/>
+              <w:rPr>
+                <w:rFonts w:eastAsiaTheme="minorEastAsia"/>
+              </w:rPr>
+            </w:pPr>
+            <w:r>
+              <w:rPr>
+                <w:rFonts w:eastAsiaTheme="minorEastAsia"/>
+              </w:rPr>
+              <w:t>Security of the mobile application including but not limited to</w:t>
+            </w:r>
+            <w:r>
+              <w:rPr>
+                <w:rFonts w:eastAsiaTheme="minorEastAsia"/>
+              </w:rPr>
+              <w:t>; d</w:t>
+            </w:r>
+            <w:r>
+              <w:rPr>
+                <w:rFonts w:eastAsiaTheme="minorEastAsia"/>
+              </w:rPr>
+              <w:t xml:space="preserve">enial of service attacks, </w:t>
+            </w:r>
+            <w:r>
+              <w:rPr>
+                <w:rFonts w:eastAsiaTheme="minorEastAsia"/>
+              </w:rPr>
+              <w:t>s</w:t>
+            </w:r>
+            <w:r>
+              <w:rPr>
+                <w:rFonts w:eastAsiaTheme="minorEastAsia"/>
+              </w:rPr>
+              <w:t xml:space="preserve">erver query language injection attacks, </w:t>
+            </w:r>
+            <w:r>
+              <w:rPr>
+                <w:rFonts w:eastAsiaTheme="minorEastAsia"/>
+              </w:rPr>
+              <w:t>m</w:t>
+            </w:r>
+            <w:r>
+              <w:rPr>
+                <w:rFonts w:eastAsiaTheme="minorEastAsia"/>
+              </w:rPr>
+              <w:t>an in the middle attacks</w:t>
+            </w:r>
+            <w:r>
+              <w:rPr>
+                <w:rFonts w:eastAsiaTheme="minorEastAsia"/>
+              </w:rPr>
+              <w:t>, and b</w:t>
+            </w:r>
+            <w:r>
+              <w:rPr>
+                <w:rFonts w:eastAsiaTheme="minorEastAsia"/>
+              </w:rPr>
+              <w:t>uffer overflow attacks</w:t>
+            </w:r>
+          </w:p>
+          <w:p>
+            <w:pPr>
+              <w:pStyle w:val="ListParagraph"/>
+              <w:cnfStyle w:val="000000100000" w:firstRow="0" w:lastRow="0" w:firstColumn="0" w:lastColumn="0" w:oddVBand="0" w:evenVBand="0" w:oddHBand="1" w:evenHBand="0" w:firstRowFirstColumn="0" w:firstRowLastColumn="0" w:lastRowFirstColumn="0" w:lastRowLastColumn="0"/>
+              <w:rPr>
+                <w:rFonts w:eastAsiaTheme="minorEastAsia"/>
+              </w:rPr>
+            </w:pPr>
+          </w:p>
+          <w:p>
+            <w:pPr>
+              <w:pStyle w:val="ListParagraph"/>
+              <w:numPr>
+                <w:ilvl w:val="0"/>
+                <w:numId w:val="1"/>
+              </w:numPr>
+              <w:cnfStyle w:val="000000100000" w:firstRow="0" w:lastRow="0" w:firstColumn="0" w:lastColumn="0" w:oddVBand="0" w:evenVBand="0" w:oddHBand="1" w:evenHBand="0" w:firstRowFirstColumn="0" w:firstRowLastColumn="0" w:lastRowFirstColumn="0" w:lastRowLastColumn="0"/>
+              <w:rPr>
+                <w:rFonts w:eastAsiaTheme="minorEastAsia"/>
+              </w:rPr>
+            </w:pPr>
+            <w:r>
+              <w:rPr>
+                <w:rFonts w:eastAsiaTheme="minorEastAsia"/>
+              </w:rPr>
+              <w:t>Creation of</w:t>
+            </w:r>
+            <w:r>
+              <w:rPr>
+                <w:rFonts w:eastAsiaTheme="minorEastAsia"/>
+              </w:rPr>
+              <w:t xml:space="preserve">; </w:t>
+            </w:r>
+            <w:r>
+              <w:rPr>
+                <w:rFonts w:eastAsiaTheme="minorEastAsia"/>
+              </w:rPr>
+              <w:t>photographic content</w:t>
+            </w:r>
+            <w:r>
+              <w:rPr>
+                <w:rFonts w:eastAsiaTheme="minorEastAsia"/>
+              </w:rPr>
+              <w:t>, vector art for user interface</w:t>
+            </w:r>
+            <w:r>
+              <w:rPr>
+                <w:rFonts w:eastAsiaTheme="minorEastAsia"/>
+              </w:rPr>
+              <w:t xml:space="preserve"> elements</w:t>
+            </w:r>
+            <w:r>
+              <w:rPr>
+                <w:rFonts w:eastAsiaTheme="minorEastAsia"/>
+              </w:rPr>
+              <w:t>, q</w:t>
+            </w:r>
+            <w:r>
+              <w:rPr>
+                <w:rFonts w:eastAsiaTheme="minorEastAsia"/>
+              </w:rPr>
+              <w:t>uality control or management of live interactions between visitors and Perth Mud Crabs</w:t>
+            </w:r>
+          </w:p>
+          <w:p>
+            <w:pPr>
+              <w:pStyle w:val="ListParagraph"/>
+              <w:cnfStyle w:val="000000100000" w:firstRow="0" w:lastRow="0" w:firstColumn="0" w:lastColumn="0" w:oddVBand="0" w:evenVBand="0" w:oddHBand="1" w:evenHBand="0" w:firstRowFirstColumn="0" w:firstRowLastColumn="0" w:lastRowFirstColumn="0" w:lastRowLastColumn="0"/>
+              <w:rPr>
+                <w:rFonts w:eastAsiaTheme="minorEastAsia"/>
+              </w:rPr>
+            </w:pPr>
+          </w:p>
+          <w:p>
+            <w:pPr>
+              <w:pStyle w:val="ListParagraph"/>
+              <w:numPr>
+                <w:ilvl w:val="0"/>
+                <w:numId w:val="1"/>
+              </w:numPr>
+              <w:cnfStyle w:val="000000100000" w:firstRow="0" w:lastRow="0" w:firstColumn="0" w:lastColumn="0" w:oddVBand="0" w:evenVBand="0" w:oddHBand="1" w:evenHBand="0" w:firstRowFirstColumn="0" w:firstRowLastColumn="0" w:lastRowFirstColumn="0" w:lastRowLastColumn="0"/>
+              <w:rPr>
+                <w:rFonts w:eastAsiaTheme="minorEastAsia"/>
+              </w:rPr>
+            </w:pPr>
+            <w:r>
+              <w:rPr>
+                <w:rFonts w:eastAsiaTheme="minorEastAsia"/>
+              </w:rPr>
+              <w:t>Creation or third-party implementation of content management software for virtual reality or augmented reality software</w:t>
+            </w:r>
+          </w:p>
+          <w:p>
+            <w:pPr>
+              <w:pStyle w:val="ListParagraph"/>
+              <w:cnfStyle w:val="000000100000" w:firstRow="0" w:lastRow="0" w:firstColumn="0" w:lastColumn="0" w:oddVBand="0" w:evenVBand="0" w:oddHBand="1" w:evenHBand="0" w:firstRowFirstColumn="0" w:firstRowLastColumn="0" w:lastRowFirstColumn="0" w:lastRowLastColumn="0"/>
+              <w:rPr>
+                <w:rFonts w:eastAsiaTheme="minorEastAsia"/>
+              </w:rPr>
+            </w:pPr>
+          </w:p>
+          <w:p>
+            <w:pPr>
+              <w:pStyle w:val="ListParagraph"/>
+              <w:numPr>
+                <w:ilvl w:val="0"/>
+                <w:numId w:val="1"/>
+              </w:numPr>
+              <w:cnfStyle w:val="000000100000" w:firstRow="0" w:lastRow="0" w:firstColumn="0" w:lastColumn="0" w:oddVBand="0" w:evenVBand="0" w:oddHBand="1" w:evenHBand="0" w:firstRowFirstColumn="0" w:firstRowLastColumn="0" w:lastRowFirstColumn="0" w:lastRowLastColumn="0"/>
+              <w:rPr>
+                <w:rFonts w:eastAsiaTheme="minorEastAsia"/>
+              </w:rPr>
+            </w:pPr>
+            <w:r>
+              <w:rPr>
+                <w:rFonts w:eastAsiaTheme="minorEastAsia"/>
+              </w:rPr>
+              <w:t xml:space="preserve">Training in 3d software used to implement features of the mobile application such as </w:t>
             </w:r>
             <w:r>
               <w:rPr>
                 <w:rFonts w:eastAsiaTheme="minorEastAsia"/>
               </w:rPr>
               <w:lastRenderedPageBreak/>
-              <w:t>textual content in to languages other than English</w:t>
-            </w:r>
-          </w:p>
-          <w:p>
-            <w:pPr>
-              <w:pStyle w:val="ListParagraph"/>
-              <w:cnfStyle w:val="000000100000" w:firstRow="0" w:lastRow="0" w:firstColumn="0" w:lastColumn="0" w:oddVBand="0" w:evenVBand="0" w:oddHBand="1" w:evenHBand="0" w:firstRowFirstColumn="0" w:firstRowLastColumn="0" w:lastRowFirstColumn="0" w:lastRowLastColumn="0"/>
-              <w:rPr>
-                <w:rFonts w:eastAsiaTheme="minorEastAsia"/>
-              </w:rPr>
-            </w:pPr>
-          </w:p>
-          <w:p>
-            <w:pPr>
-              <w:pStyle w:val="ListParagraph"/>
-              <w:numPr>
-                <w:ilvl w:val="0"/>
-                <w:numId w:val="1"/>
-              </w:numPr>
-              <w:cnfStyle w:val="000000100000" w:firstRow="0" w:lastRow="0" w:firstColumn="0" w:lastColumn="0" w:oddVBand="0" w:evenVBand="0" w:oddHBand="1" w:evenHBand="0" w:firstRowFirstColumn="0" w:firstRowLastColumn="0" w:lastRowFirstColumn="0" w:lastRowLastColumn="0"/>
-              <w:rPr>
-                <w:rFonts w:eastAsiaTheme="minorEastAsia"/>
-              </w:rPr>
-            </w:pPr>
-            <w:r>
-              <w:rPr>
-                <w:rFonts w:eastAsiaTheme="minorEastAsia"/>
-              </w:rPr>
-              <w:t>International publishing of mobile application through international or third party public application online stores</w:t>
-            </w:r>
-          </w:p>
-          <w:p>
-            <w:pPr>
-              <w:pStyle w:val="ListParagraph"/>
-              <w:cnfStyle w:val="000000100000" w:firstRow="0" w:lastRow="0" w:firstColumn="0" w:lastColumn="0" w:oddVBand="0" w:evenVBand="0" w:oddHBand="1" w:evenHBand="0" w:firstRowFirstColumn="0" w:firstRowLastColumn="0" w:lastRowFirstColumn="0" w:lastRowLastColumn="0"/>
-              <w:rPr>
-                <w:rFonts w:eastAsiaTheme="minorEastAsia"/>
-              </w:rPr>
-            </w:pPr>
-          </w:p>
-          <w:p>
-            <w:pPr>
-              <w:pStyle w:val="ListParagraph"/>
-              <w:numPr>
-                <w:ilvl w:val="0"/>
-                <w:numId w:val="1"/>
-              </w:numPr>
-              <w:cnfStyle w:val="000000100000" w:firstRow="0" w:lastRow="0" w:firstColumn="0" w:lastColumn="0" w:oddVBand="0" w:evenVBand="0" w:oddHBand="1" w:evenHBand="0" w:firstRowFirstColumn="0" w:firstRowLastColumn="0" w:lastRowFirstColumn="0" w:lastRowLastColumn="0"/>
-              <w:rPr>
-                <w:rFonts w:eastAsiaTheme="minorEastAsia"/>
-              </w:rPr>
-            </w:pPr>
-            <w:r>
-              <w:rPr>
-                <w:rFonts w:eastAsiaTheme="minorEastAsia"/>
-              </w:rPr>
-              <w:t>Security of the mobile application including but not limited to</w:t>
-            </w:r>
-            <w:r>
-              <w:rPr>
-                <w:rFonts w:eastAsiaTheme="minorEastAsia"/>
-              </w:rPr>
-              <w:t>; d</w:t>
-            </w:r>
-            <w:r>
-              <w:rPr>
-                <w:rFonts w:eastAsiaTheme="minorEastAsia"/>
-              </w:rPr>
-              <w:t>enial of service attacks</w:t>
-            </w:r>
-            <w:r>
-              <w:rPr>
-                <w:rFonts w:eastAsiaTheme="minorEastAsia"/>
-              </w:rPr>
-              <w:t xml:space="preserve">, </w:t>
-            </w:r>
-            <w:r>
-              <w:rPr>
-                <w:rFonts w:eastAsiaTheme="minorEastAsia"/>
-              </w:rPr>
-              <w:t>s</w:t>
-            </w:r>
-            <w:r>
-              <w:rPr>
-                <w:rFonts w:eastAsiaTheme="minorEastAsia"/>
-              </w:rPr>
-              <w:t>erver query language injection attacks</w:t>
-            </w:r>
-            <w:r>
-              <w:rPr>
-                <w:rFonts w:eastAsiaTheme="minorEastAsia"/>
-              </w:rPr>
-              <w:t xml:space="preserve">, </w:t>
-            </w:r>
-            <w:r>
-              <w:rPr>
-                <w:rFonts w:eastAsiaTheme="minorEastAsia"/>
-              </w:rPr>
-              <w:t>m</w:t>
-            </w:r>
-            <w:r>
-              <w:rPr>
-                <w:rFonts w:eastAsiaTheme="minorEastAsia"/>
-              </w:rPr>
-              <w:t>an in the middle attacks</w:t>
-            </w:r>
-            <w:r>
-              <w:rPr>
-                <w:rFonts w:eastAsiaTheme="minorEastAsia"/>
-              </w:rPr>
-              <w:t>, and b</w:t>
-            </w:r>
-            <w:r>
-              <w:rPr>
-                <w:rFonts w:eastAsiaTheme="minorEastAsia"/>
-              </w:rPr>
-              <w:t>uffer overflow attacks</w:t>
-            </w:r>
-          </w:p>
-          <w:p>
-            <w:pPr>
-              <w:pStyle w:val="ListParagraph"/>
-              <w:cnfStyle w:val="000000100000" w:firstRow="0" w:lastRow="0" w:firstColumn="0" w:lastColumn="0" w:oddVBand="0" w:evenVBand="0" w:oddHBand="1" w:evenHBand="0" w:firstRowFirstColumn="0" w:firstRowLastColumn="0" w:lastRowFirstColumn="0" w:lastRowLastColumn="0"/>
-              <w:rPr>
-                <w:rFonts w:eastAsiaTheme="minorEastAsia"/>
-              </w:rPr>
-            </w:pPr>
-          </w:p>
-          <w:p>
-            <w:pPr>
-              <w:pStyle w:val="ListParagraph"/>
-              <w:numPr>
-                <w:ilvl w:val="0"/>
-                <w:numId w:val="1"/>
-              </w:numPr>
-              <w:cnfStyle w:val="000000100000" w:firstRow="0" w:lastRow="0" w:firstColumn="0" w:lastColumn="0" w:oddVBand="0" w:evenVBand="0" w:oddHBand="1" w:evenHBand="0" w:firstRowFirstColumn="0" w:firstRowLastColumn="0" w:lastRowFirstColumn="0" w:lastRowLastColumn="0"/>
-              <w:rPr>
-                <w:rFonts w:eastAsiaTheme="minorEastAsia"/>
-              </w:rPr>
-            </w:pPr>
-            <w:r>
-              <w:rPr>
-                <w:rFonts w:eastAsiaTheme="minorEastAsia"/>
-              </w:rPr>
-              <w:t>Creation of</w:t>
-            </w:r>
-            <w:r>
-              <w:rPr>
-                <w:rFonts w:eastAsiaTheme="minorEastAsia"/>
-              </w:rPr>
-              <w:t xml:space="preserve">; </w:t>
-            </w:r>
-            <w:r>
-              <w:rPr>
-                <w:rFonts w:eastAsiaTheme="minorEastAsia"/>
-              </w:rPr>
-              <w:t>photographic content</w:t>
-            </w:r>
-            <w:r>
-              <w:rPr>
-                <w:rFonts w:eastAsiaTheme="minorEastAsia"/>
-              </w:rPr>
-              <w:t>, vector art for user interface</w:t>
-            </w:r>
-            <w:r>
-              <w:rPr>
-                <w:rFonts w:eastAsiaTheme="minorEastAsia"/>
-              </w:rPr>
-              <w:t xml:space="preserve"> elements</w:t>
-            </w:r>
-            <w:r>
-              <w:rPr>
-                <w:rFonts w:eastAsiaTheme="minorEastAsia"/>
-              </w:rPr>
-              <w:t>, q</w:t>
-            </w:r>
-            <w:r>
-              <w:rPr>
-                <w:rFonts w:eastAsiaTheme="minorEastAsia"/>
-              </w:rPr>
-              <w:t>uality control or management of live interactions between visitors and Perth Mud Crabs</w:t>
-            </w:r>
-          </w:p>
-          <w:p>
-            <w:pPr>
-              <w:pStyle w:val="ListParagraph"/>
-              <w:cnfStyle w:val="000000100000" w:firstRow="0" w:lastRow="0" w:firstColumn="0" w:lastColumn="0" w:oddVBand="0" w:evenVBand="0" w:oddHBand="1" w:evenHBand="0" w:firstRowFirstColumn="0" w:firstRowLastColumn="0" w:lastRowFirstColumn="0" w:lastRowLastColumn="0"/>
-              <w:rPr>
-                <w:rFonts w:eastAsiaTheme="minorEastAsia"/>
-              </w:rPr>
-            </w:pPr>
-          </w:p>
-          <w:p>
-            <w:pPr>
-              <w:pStyle w:val="ListParagraph"/>
-              <w:numPr>
-                <w:ilvl w:val="0"/>
-                <w:numId w:val="1"/>
-              </w:numPr>
-              <w:cnfStyle w:val="000000100000" w:firstRow="0" w:lastRow="0" w:firstColumn="0" w:lastColumn="0" w:oddVBand="0" w:evenVBand="0" w:oddHBand="1" w:evenHBand="0" w:firstRowFirstColumn="0" w:firstRowLastColumn="0" w:lastRowFirstColumn="0" w:lastRowLastColumn="0"/>
-              <w:rPr>
-                <w:rFonts w:eastAsiaTheme="minorEastAsia"/>
-              </w:rPr>
-            </w:pPr>
-            <w:r>
-              <w:rPr>
-                <w:rFonts w:eastAsiaTheme="minorEastAsia"/>
-              </w:rPr>
-              <w:t>Creation or third-party implementation of content management software for virtual reality or augmented reality software</w:t>
-            </w:r>
-          </w:p>
-          <w:p>
-            <w:pPr>
-              <w:pStyle w:val="ListParagraph"/>
-              <w:cnfStyle w:val="000000100000" w:firstRow="0" w:lastRow="0" w:firstColumn="0" w:lastColumn="0" w:oddVBand="0" w:evenVBand="0" w:oddHBand="1" w:evenHBand="0" w:firstRowFirstColumn="0" w:firstRowLastColumn="0" w:lastRowFirstColumn="0" w:lastRowLastColumn="0"/>
-              <w:rPr>
-                <w:rFonts w:eastAsiaTheme="minorEastAsia"/>
-              </w:rPr>
-            </w:pPr>
-          </w:p>
-          <w:p>
-            <w:pPr>
-              <w:pStyle w:val="ListParagraph"/>
-              <w:numPr>
-                <w:ilvl w:val="0"/>
-                <w:numId w:val="1"/>
-              </w:numPr>
-              <w:cnfStyle w:val="000000100000" w:firstRow="0" w:lastRow="0" w:firstColumn="0" w:lastColumn="0" w:oddVBand="0" w:evenVBand="0" w:oddHBand="1" w:evenHBand="0" w:firstRowFirstColumn="0" w:firstRowLastColumn="0" w:lastRowFirstColumn="0" w:lastRowLastColumn="0"/>
-              <w:rPr>
-                <w:rFonts w:eastAsiaTheme="minorEastAsia"/>
-              </w:rPr>
-            </w:pPr>
-            <w:r>
-              <w:rPr>
-                <w:rFonts w:eastAsiaTheme="minorEastAsia"/>
-              </w:rPr>
-              <w:t>Training in 3d software used to implement features of the mobile application such as Unity or Unreal Engine.</w:t>
+              <w:t>Unity or Unreal Engine.</w:t>
             </w:r>
           </w:p>
           <w:p>
@@ -2399,34 +2486,10 @@
               <w:cnfStyle w:val="000000100000" w:firstRow="0" w:lastRow="0" w:firstColumn="0" w:lastColumn="0" w:oddVBand="0" w:evenVBand="0" w:oddHBand="1" w:evenHBand="0" w:firstRowFirstColumn="0" w:firstRowLastColumn="0" w:lastRowFirstColumn="0" w:lastRowLastColumn="0"/>
             </w:pPr>
             <w:r>
-              <w:t>Implement Feedback from</w:t>
-            </w:r>
-            <w:r>
-              <w:t xml:space="preserve"> the following government departments; Department of aboriginal affairs, </w:t>
-            </w:r>
-            <w:r>
-              <w:t>Department of</w:t>
-            </w:r>
-            <w:r>
-              <w:t xml:space="preserve"> sport, </w:t>
-            </w:r>
-            <w:r>
-              <w:t>Department of</w:t>
-            </w:r>
-            <w:r>
-              <w:t xml:space="preserve"> racing, gaming and liquor, </w:t>
-            </w:r>
-            <w:r>
-              <w:t>Department of</w:t>
-            </w:r>
-            <w:r>
-              <w:t xml:space="preserve"> recreation, </w:t>
-            </w:r>
-            <w:r>
-              <w:t>Department of</w:t>
-            </w:r>
-            <w:r>
-              <w:t xml:space="preserve"> education, and Disability services</w:t>
+              <w:t>Implement Feedback from the following government departments; Department of aboriginal affairs, Department of sport, Department of racing, gaming and liquor, Department of</w:t>
+            </w:r>
+            <w:r>
+              <w:t xml:space="preserve"> recreation, Department of education, and Disability services</w:t>
             </w:r>
           </w:p>
           <w:p>
@@ -2486,19 +2549,11 @@
               <w:cnfStyle w:val="000000000000" w:firstRow="0" w:lastRow="0" w:firstColumn="0" w:lastColumn="0" w:oddVBand="0" w:evenVBand="0" w:oddHBand="0" w:evenHBand="0" w:firstRowFirstColumn="0" w:firstRowLastColumn="0" w:lastRowFirstColumn="0" w:lastRowLastColumn="0"/>
             </w:pPr>
             <w:r>
-              <w:t>Establish a viable information communication technology</w:t>
-            </w:r>
-            <w:r>
-              <w:t xml:space="preserve"> platform for </w:t>
-            </w:r>
-            <w:r>
-              <w:t>all Perth Mud Crab business including; s</w:t>
-            </w:r>
-            <w:r>
-              <w:t>erver management choices</w:t>
-            </w:r>
-            <w:r>
-              <w:t xml:space="preserve"> and all information technology business systems</w:t>
+              <w:t xml:space="preserve">Establish a viable information communication technology platform for all Perth Mud Crab business including; server management choices and all </w:t>
+            </w:r>
+            <w:r>
+              <w:lastRenderedPageBreak/>
+              <w:t>information technology business systems</w:t>
             </w:r>
           </w:p>
         </w:tc>
@@ -2517,6 +2572,7 @@
               <w:cnfStyle w:val="000000000000" w:firstRow="0" w:lastRow="0" w:firstColumn="0" w:lastColumn="0" w:oddVBand="0" w:evenVBand="0" w:oddHBand="0" w:evenHBand="0" w:firstRowFirstColumn="0" w:firstRowLastColumn="0" w:lastRowFirstColumn="0" w:lastRowLastColumn="0"/>
             </w:pPr>
             <w:r>
+              <w:lastRenderedPageBreak/>
               <w:t>ICT platform features and services are but not limited to</w:t>
             </w:r>
           </w:p>
@@ -2535,7 +2591,11 @@
               <w:cnfStyle w:val="000000000000" w:firstRow="0" w:lastRow="0" w:firstColumn="0" w:lastColumn="0" w:oddVBand="0" w:evenVBand="0" w:oddHBand="0" w:evenHBand="0" w:firstRowFirstColumn="0" w:firstRowLastColumn="0" w:lastRowFirstColumn="0" w:lastRowLastColumn="0"/>
             </w:pPr>
             <w:r>
-              <w:t>Network infrastructure support for visitor connections above 5,000 simultaneous connections</w:t>
+              <w:t xml:space="preserve">Network infrastructure support for visitor connections above </w:t>
+            </w:r>
+            <w:r>
+              <w:lastRenderedPageBreak/>
+              <w:t>5,000 simultaneous connections</w:t>
             </w:r>
           </w:p>
           <w:p>
@@ -2571,7 +2631,6 @@
               <w:cnfStyle w:val="000000000000" w:firstRow="0" w:lastRow="0" w:firstColumn="0" w:lastColumn="0" w:oddVBand="0" w:evenVBand="0" w:oddHBand="0" w:evenHBand="0" w:firstRowFirstColumn="0" w:firstRowLastColumn="0" w:lastRowFirstColumn="0" w:lastRowLastColumn="0"/>
             </w:pPr>
             <w:r>
-              <w:lastRenderedPageBreak/>
               <w:t>Internal security and management, training of ICT staff</w:t>
             </w:r>
           </w:p>
@@ -3689,7 +3748,7 @@
 </file>
 
 <file path=customXml/itemProps1.xml><?xml version="1.0" encoding="utf-8"?>
-<ds:datastoreItem xmlns:ds="http://schemas.openxmlformats.org/officeDocument/2006/customXml" ds:itemID="{9ACE031D-2BFF-41CE-9598-72BC98993DB7}">
+<ds:datastoreItem xmlns:ds="http://schemas.openxmlformats.org/officeDocument/2006/customXml" ds:itemID="{D9F845AE-B7F5-4A0C-A188-61E8BCAB23E4}">
   <ds:schemaRefs>
     <ds:schemaRef ds:uri="http://schemas.openxmlformats.org/officeDocument/2006/bibliography"/>
   </ds:schemaRefs>

</xml_diff>

<commit_message>
Fixed the colors and I added items to the SWOT Risk
</commit_message>
<xml_diff>
--- a/In Scope.docx
+++ b/In Scope.docx
@@ -1,6 +1,6 @@
 
 <file path=word/document.xml><?xml version="1.0" encoding="utf-8"?>
-<w:document xmlns:wpc="http://schemas.microsoft.com/office/word/2010/wordprocessingCanvas" xmlns:mo="http://schemas.microsoft.com/office/mac/office/2008/main" xmlns:mc="http://schemas.openxmlformats.org/markup-compatibility/2006" xmlns:mv="urn:schemas-microsoft-com:mac:vml" xmlns:o="urn:schemas-microsoft-com:office:office" xmlns:r="http://schemas.openxmlformats.org/officeDocument/2006/relationships" xmlns:m="http://schemas.openxmlformats.org/officeDocument/2006/math" xmlns:v="urn:schemas-microsoft-com:vml" xmlns:wp14="http://schemas.microsoft.com/office/word/2010/wordprocessingDrawing" xmlns:wp="http://schemas.openxmlformats.org/drawingml/2006/wordprocessingDrawing" xmlns:w10="urn:schemas-microsoft-com:office:word" xmlns:w="http://schemas.openxmlformats.org/wordprocessingml/2006/main" xmlns:w14="http://schemas.microsoft.com/office/word/2010/wordml" xmlns:w15="http://schemas.microsoft.com/office/word/2012/wordml" xmlns:wpg="http://schemas.microsoft.com/office/word/2010/wordprocessingGroup" xmlns:wpi="http://schemas.microsoft.com/office/word/2010/wordprocessingInk" xmlns:wne="http://schemas.microsoft.com/office/word/2006/wordml" xmlns:wps="http://schemas.microsoft.com/office/word/2010/wordprocessingShape" mc:Ignorable="w14 w15 wp14">
+<w:document xmlns:wpc="http://schemas.microsoft.com/office/word/2010/wordprocessingCanvas" xmlns:cx="http://schemas.microsoft.com/office/drawing/2014/chartex" xmlns:cx1="http://schemas.microsoft.com/office/drawing/2015/9/8/chartex" xmlns:mc="http://schemas.openxmlformats.org/markup-compatibility/2006" xmlns:o="urn:schemas-microsoft-com:office:office" xmlns:r="http://schemas.openxmlformats.org/officeDocument/2006/relationships" xmlns:m="http://schemas.openxmlformats.org/officeDocument/2006/math" xmlns:v="urn:schemas-microsoft-com:vml" xmlns:wp14="http://schemas.microsoft.com/office/word/2010/wordprocessingDrawing" xmlns:wp="http://schemas.openxmlformats.org/drawingml/2006/wordprocessingDrawing" xmlns:w10="urn:schemas-microsoft-com:office:word" xmlns:w="http://schemas.openxmlformats.org/wordprocessingml/2006/main" xmlns:w14="http://schemas.microsoft.com/office/word/2010/wordml" xmlns:w15="http://schemas.microsoft.com/office/word/2012/wordml" xmlns:w16se="http://schemas.microsoft.com/office/word/2015/wordml/symex" xmlns:wpg="http://schemas.microsoft.com/office/word/2010/wordprocessingGroup" xmlns:wpi="http://schemas.microsoft.com/office/word/2010/wordprocessingInk" xmlns:wne="http://schemas.microsoft.com/office/word/2006/wordml" xmlns:wps="http://schemas.microsoft.com/office/word/2010/wordprocessingShape" mc:Ignorable="w14 w15 w16se wp14">
   <w:body>
     <w:p>
       <w:pPr>
@@ -9,8 +9,6 @@
           <w:rFonts w:eastAsiaTheme="minorEastAsia"/>
         </w:rPr>
       </w:pPr>
-      <w:bookmarkStart w:id="0" w:name="_GoBack"/>
-      <w:bookmarkEnd w:id="0"/>
       <w:r>
         <w:rPr>
           <w:rFonts w:eastAsiaTheme="minorEastAsia"/>
@@ -98,6 +96,7 @@
           <w:tcPr>
             <w:cnfStyle w:val="001000000000" w:firstRow="0" w:lastRow="0" w:firstColumn="1" w:lastColumn="0" w:oddVBand="0" w:evenVBand="0" w:oddHBand="0" w:evenHBand="0" w:firstRowFirstColumn="0" w:firstRowLastColumn="0" w:lastRowFirstColumn="0" w:lastRowLastColumn="0"/>
             <w:tcW w:w="4508" w:type="dxa"/>
+            <w:shd w:val="clear" w:color="auto" w:fill="FFFFFF" w:themeFill="background1"/>
           </w:tcPr>
           <w:p>
             <w:pPr>
@@ -161,6 +160,7 @@
         <w:tc>
           <w:tcPr>
             <w:tcW w:w="4508" w:type="dxa"/>
+            <w:shd w:val="clear" w:color="auto" w:fill="FFFFFF" w:themeFill="background1"/>
           </w:tcPr>
           <w:p>
             <w:pPr>
@@ -279,6 +279,7 @@
           <w:tcPr>
             <w:cnfStyle w:val="001000000000" w:firstRow="0" w:lastRow="0" w:firstColumn="1" w:lastColumn="0" w:oddVBand="0" w:evenVBand="0" w:oddHBand="0" w:evenHBand="0" w:firstRowFirstColumn="0" w:firstRowLastColumn="0" w:lastRowFirstColumn="0" w:lastRowLastColumn="0"/>
             <w:tcW w:w="4508" w:type="dxa"/>
+            <w:shd w:val="clear" w:color="auto" w:fill="FFFFFF" w:themeFill="background1"/>
           </w:tcPr>
           <w:p>
             <w:pPr>
@@ -330,11 +331,24 @@
               </w:rPr>
               <w:t>Social media campaigning that is successful will raise awareness of the Perth Mud Crabs and may result in recruitment opportunities</w:t>
             </w:r>
+          </w:p>
+          <w:p>
+            <w:pPr>
+              <w:pStyle w:val="ListParagraph"/>
+              <w:numPr>
+                <w:ilvl w:val="0"/>
+                <w:numId w:val="1"/>
+              </w:numPr>
+              <w:rPr>
+                <w:rFonts w:eastAsiaTheme="minorEastAsia"/>
+              </w:rPr>
+            </w:pPr>
           </w:p>
         </w:tc>
         <w:tc>
           <w:tcPr>
             <w:tcW w:w="4508" w:type="dxa"/>
+            <w:shd w:val="clear" w:color="auto" w:fill="FFFFFF" w:themeFill="background1"/>
           </w:tcPr>
           <w:p>
             <w:pPr>
@@ -387,6 +401,74 @@
               </w:rPr>
               <w:t xml:space="preserve"> Offering already proven alternatives to ICT platforms for AFL institutions may provide competition</w:t>
             </w:r>
+          </w:p>
+          <w:p>
+            <w:pPr>
+              <w:pStyle w:val="ListParagraph"/>
+              <w:numPr>
+                <w:ilvl w:val="0"/>
+                <w:numId w:val="1"/>
+              </w:numPr>
+              <w:cnfStyle w:val="000000100000" w:firstRow="0" w:lastRow="0" w:firstColumn="0" w:lastColumn="0" w:oddVBand="0" w:evenVBand="0" w:oddHBand="1" w:evenHBand="0" w:firstRowFirstColumn="0" w:firstRowLastColumn="0" w:lastRowFirstColumn="0" w:lastRowLastColumn="0"/>
+              <w:rPr>
+                <w:rFonts w:eastAsiaTheme="minorEastAsia"/>
+              </w:rPr>
+            </w:pPr>
+            <w:r>
+              <w:rPr>
+                <w:rFonts w:eastAsiaTheme="minorEastAsia"/>
+                <w:b/>
+              </w:rPr>
+              <w:t>Inexperienced Project Managers:</w:t>
+            </w:r>
+            <w:r>
+              <w:rPr>
+                <w:rFonts w:eastAsiaTheme="minorEastAsia"/>
+                <w:b/>
+              </w:rPr>
+              <w:br/>
+            </w:r>
+            <w:r>
+              <w:rPr>
+                <w:rFonts w:eastAsiaTheme="minorEastAsia"/>
+              </w:rPr>
+              <w:t>Risk of falling behind schedule or going above budget due to poor estimation.</w:t>
+            </w:r>
+          </w:p>
+          <w:p>
+            <w:pPr>
+              <w:pStyle w:val="ListParagraph"/>
+              <w:numPr>
+                <w:ilvl w:val="0"/>
+                <w:numId w:val="1"/>
+              </w:numPr>
+              <w:cnfStyle w:val="000000100000" w:firstRow="0" w:lastRow="0" w:firstColumn="0" w:lastColumn="0" w:oddVBand="0" w:evenVBand="0" w:oddHBand="1" w:evenHBand="0" w:firstRowFirstColumn="0" w:firstRowLastColumn="0" w:lastRowFirstColumn="0" w:lastRowLastColumn="0"/>
+              <w:rPr>
+                <w:rFonts w:eastAsiaTheme="minorEastAsia"/>
+              </w:rPr>
+            </w:pPr>
+            <w:r>
+              <w:rPr>
+                <w:rFonts w:eastAsiaTheme="minorEastAsia"/>
+                <w:b/>
+              </w:rPr>
+              <w:t xml:space="preserve">Security vulnerabilities: </w:t>
+            </w:r>
+            <w:r>
+              <w:rPr>
+                <w:rFonts w:eastAsiaTheme="minorEastAsia"/>
+              </w:rPr>
+              <w:t>Continuous updates to application will be required to maintain security and compatibility with future hardware</w:t>
+            </w:r>
+            <w:r>
+              <w:rPr>
+                <w:rFonts w:eastAsiaTheme="minorEastAsia"/>
+                <w:b/>
+              </w:rPr>
+              <w:t xml:space="preserve"> </w:t>
+            </w:r>
+            <w:bookmarkStart w:id="0" w:name="_GoBack"/>
+            <w:bookmarkEnd w:id="0"/>
           </w:p>
         </w:tc>
       </w:tr>
@@ -461,6 +543,7 @@
           <w:tcPr>
             <w:cnfStyle w:val="001000000000" w:firstRow="0" w:lastRow="0" w:firstColumn="1" w:lastColumn="0" w:oddVBand="0" w:evenVBand="0" w:oddHBand="0" w:evenHBand="0" w:firstRowFirstColumn="0" w:firstRowLastColumn="0" w:lastRowFirstColumn="0" w:lastRowLastColumn="0"/>
             <w:tcW w:w="3005" w:type="dxa"/>
+            <w:shd w:val="clear" w:color="auto" w:fill="D9D9D9" w:themeFill="background1" w:themeFillShade="D9"/>
           </w:tcPr>
           <w:p>
             <w:pPr>
@@ -498,6 +581,7 @@
         <w:tc>
           <w:tcPr>
             <w:tcW w:w="3005" w:type="dxa"/>
+            <w:shd w:val="clear" w:color="auto" w:fill="D9D9D9" w:themeFill="background1" w:themeFillShade="D9"/>
           </w:tcPr>
           <w:p>
             <w:pPr>
@@ -555,6 +639,7 @@
         <w:tc>
           <w:tcPr>
             <w:tcW w:w="3006" w:type="dxa"/>
+            <w:shd w:val="clear" w:color="auto" w:fill="D9D9D9" w:themeFill="background1" w:themeFillShade="D9"/>
           </w:tcPr>
           <w:p>
             <w:pPr>
@@ -604,7 +689,7 @@
         <w:tc>
           <w:tcPr>
             <w:tcW w:w="3005" w:type="dxa"/>
-            <w:shd w:val="clear" w:color="auto" w:fill="E2EFD9" w:themeFill="accent6" w:themeFillTint="33"/>
+            <w:shd w:val="clear" w:color="auto" w:fill="auto"/>
           </w:tcPr>
           <w:p>
             <w:pPr>
@@ -694,7 +779,6 @@
               <w:cnfStyle w:val="000000000000" w:firstRow="0" w:lastRow="0" w:firstColumn="0" w:lastColumn="0" w:oddVBand="0" w:evenVBand="0" w:oddHBand="0" w:evenHBand="0" w:firstRowFirstColumn="0" w:firstRowLastColumn="0" w:lastRowFirstColumn="0" w:lastRowLastColumn="0"/>
             </w:pPr>
             <w:r>
-              <w:lastRenderedPageBreak/>
               <w:t>Informational content related to Perth Mud Crabs</w:t>
             </w:r>
           </w:p>
@@ -736,7 +820,7 @@
         <w:tc>
           <w:tcPr>
             <w:tcW w:w="3006" w:type="dxa"/>
-            <w:shd w:val="clear" w:color="auto" w:fill="FBE4D5" w:themeFill="accent2" w:themeFillTint="33"/>
+            <w:shd w:val="clear" w:color="auto" w:fill="auto"/>
           </w:tcPr>
           <w:p>
             <w:pPr>
@@ -794,6 +878,7 @@
               </w:rPr>
             </w:pPr>
             <w:r>
+              <w:lastRenderedPageBreak/>
               <w:t>Responsive user interface</w:t>
             </w:r>
             <w:r>
@@ -818,181 +903,181 @@
               </w:rPr>
             </w:pPr>
             <w:r>
+              <w:t>Responsive UI for small scale displays such as those 400x600 or lower</w:t>
+            </w:r>
+          </w:p>
+          <w:p>
+            <w:pPr>
+              <w:cnfStyle w:val="000000000000" w:firstRow="0" w:lastRow="0" w:firstColumn="0" w:lastColumn="0" w:oddVBand="0" w:evenVBand="0" w:oddHBand="0" w:evenHBand="0" w:firstRowFirstColumn="0" w:firstRowLastColumn="0" w:lastRowFirstColumn="0" w:lastRowLastColumn="0"/>
+            </w:pPr>
+          </w:p>
+          <w:p>
+            <w:pPr>
+              <w:pStyle w:val="ListParagraph"/>
+              <w:numPr>
+                <w:ilvl w:val="0"/>
+                <w:numId w:val="1"/>
+              </w:numPr>
+              <w:cnfStyle w:val="000000000000" w:firstRow="0" w:lastRow="0" w:firstColumn="0" w:lastColumn="0" w:oddVBand="0" w:evenVBand="0" w:oddHBand="0" w:evenHBand="0" w:firstRowFirstColumn="0" w:firstRowLastColumn="0" w:lastRowFirstColumn="0" w:lastRowLastColumn="0"/>
+              <w:rPr>
+                <w:rFonts w:eastAsiaTheme="minorEastAsia"/>
+              </w:rPr>
+            </w:pPr>
+            <w:r>
+              <w:t>The upload of non-licenced material such as but not limited to text or images who's licence either not paid for or the copyright holder is not accredited.</w:t>
+            </w:r>
+          </w:p>
+          <w:p>
+            <w:pPr>
+              <w:cnfStyle w:val="000000000000" w:firstRow="0" w:lastRow="0" w:firstColumn="0" w:lastColumn="0" w:oddVBand="0" w:evenVBand="0" w:oddHBand="0" w:evenHBand="0" w:firstRowFirstColumn="0" w:firstRowLastColumn="0" w:lastRowFirstColumn="0" w:lastRowLastColumn="0"/>
+            </w:pPr>
+          </w:p>
+          <w:p>
+            <w:pPr>
+              <w:pStyle w:val="ListParagraph"/>
+              <w:numPr>
+                <w:ilvl w:val="0"/>
+                <w:numId w:val="1"/>
+              </w:numPr>
+              <w:cnfStyle w:val="000000000000" w:firstRow="0" w:lastRow="0" w:firstColumn="0" w:lastColumn="0" w:oddVBand="0" w:evenVBand="0" w:oddHBand="0" w:evenHBand="0" w:firstRowFirstColumn="0" w:firstRowLastColumn="0" w:lastRowFirstColumn="0" w:lastRowLastColumn="0"/>
+              <w:rPr>
+                <w:rFonts w:eastAsiaTheme="minorEastAsia"/>
+              </w:rPr>
+            </w:pPr>
+            <w:r>
+              <w:t>Advertisements for products of third party companies or sellable advertising space on the website</w:t>
+            </w:r>
+          </w:p>
+          <w:p>
+            <w:pPr>
+              <w:cnfStyle w:val="000000000000" w:firstRow="0" w:lastRow="0" w:firstColumn="0" w:lastColumn="0" w:oddVBand="0" w:evenVBand="0" w:oddHBand="0" w:evenHBand="0" w:firstRowFirstColumn="0" w:firstRowLastColumn="0" w:lastRowFirstColumn="0" w:lastRowLastColumn="0"/>
+            </w:pPr>
+          </w:p>
+          <w:p>
+            <w:pPr>
+              <w:pStyle w:val="ListParagraph"/>
+              <w:numPr>
+                <w:ilvl w:val="0"/>
+                <w:numId w:val="1"/>
+              </w:numPr>
+              <w:cnfStyle w:val="000000000000" w:firstRow="0" w:lastRow="0" w:firstColumn="0" w:lastColumn="0" w:oddVBand="0" w:evenVBand="0" w:oddHBand="0" w:evenHBand="0" w:firstRowFirstColumn="0" w:firstRowLastColumn="0" w:lastRowFirstColumn="0" w:lastRowLastColumn="0"/>
+              <w:rPr>
+                <w:rFonts w:eastAsiaTheme="minorEastAsia"/>
+              </w:rPr>
+            </w:pPr>
+            <w:r>
+              <w:t>Translated copies of website textual content in to languages other than English</w:t>
+            </w:r>
+          </w:p>
+          <w:p>
+            <w:pPr>
+              <w:cnfStyle w:val="000000000000" w:firstRow="0" w:lastRow="0" w:firstColumn="0" w:lastColumn="0" w:oddVBand="0" w:evenVBand="0" w:oddHBand="0" w:evenHBand="0" w:firstRowFirstColumn="0" w:firstRowLastColumn="0" w:lastRowFirstColumn="0" w:lastRowLastColumn="0"/>
+              <w:rPr>
+                <w:rFonts w:eastAsiaTheme="minorEastAsia"/>
+              </w:rPr>
+            </w:pPr>
+          </w:p>
+          <w:p>
+            <w:pPr>
+              <w:pStyle w:val="ListParagraph"/>
+              <w:numPr>
+                <w:ilvl w:val="0"/>
+                <w:numId w:val="1"/>
+              </w:numPr>
+              <w:cnfStyle w:val="000000000000" w:firstRow="0" w:lastRow="0" w:firstColumn="0" w:lastColumn="0" w:oddVBand="0" w:evenVBand="0" w:oddHBand="0" w:evenHBand="0" w:firstRowFirstColumn="0" w:firstRowLastColumn="0" w:lastRowFirstColumn="0" w:lastRowLastColumn="0"/>
+              <w:rPr>
+                <w:rFonts w:eastAsiaTheme="minorEastAsia"/>
+              </w:rPr>
+            </w:pPr>
+            <w:r>
+              <w:rPr>
+                <w:rFonts w:eastAsiaTheme="minorEastAsia"/>
+              </w:rPr>
+              <w:t>Creation</w:t>
+            </w:r>
+            <w:r>
+              <w:rPr>
+                <w:rFonts w:eastAsiaTheme="minorEastAsia"/>
+              </w:rPr>
+              <w:t>; branding, shipping, packaging, storing, or otherwise handling</w:t>
+            </w:r>
+            <w:r>
+              <w:rPr>
+                <w:rFonts w:eastAsiaTheme="minorEastAsia"/>
+              </w:rPr>
+              <w:t xml:space="preserve"> of merchandise</w:t>
+            </w:r>
+          </w:p>
+          <w:p>
+            <w:pPr>
+              <w:cnfStyle w:val="000000000000" w:firstRow="0" w:lastRow="0" w:firstColumn="0" w:lastColumn="0" w:oddVBand="0" w:evenVBand="0" w:oddHBand="0" w:evenHBand="0" w:firstRowFirstColumn="0" w:firstRowLastColumn="0" w:lastRowFirstColumn="0" w:lastRowLastColumn="0"/>
+              <w:rPr>
+                <w:rFonts w:eastAsiaTheme="minorEastAsia"/>
+              </w:rPr>
+            </w:pPr>
+          </w:p>
+          <w:p>
+            <w:pPr>
+              <w:pStyle w:val="ListParagraph"/>
+              <w:numPr>
+                <w:ilvl w:val="0"/>
+                <w:numId w:val="1"/>
+              </w:numPr>
+              <w:cnfStyle w:val="000000000000" w:firstRow="0" w:lastRow="0" w:firstColumn="0" w:lastColumn="0" w:oddVBand="0" w:evenVBand="0" w:oddHBand="0" w:evenHBand="0" w:firstRowFirstColumn="0" w:firstRowLastColumn="0" w:lastRowFirstColumn="0" w:lastRowLastColumn="0"/>
+              <w:rPr>
+                <w:rFonts w:eastAsiaTheme="minorEastAsia"/>
+              </w:rPr>
+            </w:pPr>
+            <w:r>
+              <w:rPr>
+                <w:rFonts w:eastAsiaTheme="minorEastAsia"/>
+              </w:rPr>
+              <w:t>Security of the content management system</w:t>
+            </w:r>
+            <w:r>
+              <w:rPr>
+                <w:rFonts w:eastAsiaTheme="minorEastAsia"/>
+              </w:rPr>
+              <w:t>, website, e-store, and financial transactions</w:t>
+            </w:r>
+            <w:r>
+              <w:rPr>
+                <w:rFonts w:eastAsiaTheme="minorEastAsia"/>
+              </w:rPr>
+              <w:t xml:space="preserve"> </w:t>
+            </w:r>
+            <w:r>
+              <w:rPr>
+                <w:rFonts w:eastAsiaTheme="minorEastAsia"/>
+              </w:rPr>
+              <w:t>including but not limited to; denial of service attacks; server query language injection attacks, man in the middle attacks, buffer overflow attacks</w:t>
+            </w:r>
+          </w:p>
+          <w:p>
+            <w:pPr>
+              <w:cnfStyle w:val="000000000000" w:firstRow="0" w:lastRow="0" w:firstColumn="0" w:lastColumn="0" w:oddVBand="0" w:evenVBand="0" w:oddHBand="0" w:evenHBand="0" w:firstRowFirstColumn="0" w:firstRowLastColumn="0" w:lastRowFirstColumn="0" w:lastRowLastColumn="0"/>
+              <w:rPr>
+                <w:rFonts w:eastAsiaTheme="minorEastAsia"/>
+              </w:rPr>
+            </w:pPr>
+          </w:p>
+          <w:p>
+            <w:pPr>
+              <w:pStyle w:val="ListParagraph"/>
+              <w:numPr>
+                <w:ilvl w:val="0"/>
+                <w:numId w:val="1"/>
+              </w:numPr>
+              <w:cnfStyle w:val="000000000000" w:firstRow="0" w:lastRow="0" w:firstColumn="0" w:lastColumn="0" w:oddVBand="0" w:evenVBand="0" w:oddHBand="0" w:evenHBand="0" w:firstRowFirstColumn="0" w:firstRowLastColumn="0" w:lastRowFirstColumn="0" w:lastRowLastColumn="0"/>
+              <w:rPr>
+                <w:rFonts w:eastAsiaTheme="minorEastAsia"/>
+              </w:rPr>
+            </w:pPr>
+            <w:r>
+              <w:rPr>
+                <w:rFonts w:eastAsiaTheme="minorEastAsia"/>
+              </w:rPr>
               <w:lastRenderedPageBreak/>
-              <w:t>Responsive UI for small scale displays such as those 400x600 or lower</w:t>
-            </w:r>
-          </w:p>
-          <w:p>
-            <w:pPr>
-              <w:cnfStyle w:val="000000000000" w:firstRow="0" w:lastRow="0" w:firstColumn="0" w:lastColumn="0" w:oddVBand="0" w:evenVBand="0" w:oddHBand="0" w:evenHBand="0" w:firstRowFirstColumn="0" w:firstRowLastColumn="0" w:lastRowFirstColumn="0" w:lastRowLastColumn="0"/>
-            </w:pPr>
-          </w:p>
-          <w:p>
-            <w:pPr>
-              <w:pStyle w:val="ListParagraph"/>
-              <w:numPr>
-                <w:ilvl w:val="0"/>
-                <w:numId w:val="1"/>
-              </w:numPr>
-              <w:cnfStyle w:val="000000000000" w:firstRow="0" w:lastRow="0" w:firstColumn="0" w:lastColumn="0" w:oddVBand="0" w:evenVBand="0" w:oddHBand="0" w:evenHBand="0" w:firstRowFirstColumn="0" w:firstRowLastColumn="0" w:lastRowFirstColumn="0" w:lastRowLastColumn="0"/>
-              <w:rPr>
-                <w:rFonts w:eastAsiaTheme="minorEastAsia"/>
-              </w:rPr>
-            </w:pPr>
-            <w:r>
-              <w:t>The upload of non-licenced material such as but not limited to text or images who's licence either not paid for or the copyright holder is not accredited.</w:t>
-            </w:r>
-          </w:p>
-          <w:p>
-            <w:pPr>
-              <w:cnfStyle w:val="000000000000" w:firstRow="0" w:lastRow="0" w:firstColumn="0" w:lastColumn="0" w:oddVBand="0" w:evenVBand="0" w:oddHBand="0" w:evenHBand="0" w:firstRowFirstColumn="0" w:firstRowLastColumn="0" w:lastRowFirstColumn="0" w:lastRowLastColumn="0"/>
-            </w:pPr>
-          </w:p>
-          <w:p>
-            <w:pPr>
-              <w:pStyle w:val="ListParagraph"/>
-              <w:numPr>
-                <w:ilvl w:val="0"/>
-                <w:numId w:val="1"/>
-              </w:numPr>
-              <w:cnfStyle w:val="000000000000" w:firstRow="0" w:lastRow="0" w:firstColumn="0" w:lastColumn="0" w:oddVBand="0" w:evenVBand="0" w:oddHBand="0" w:evenHBand="0" w:firstRowFirstColumn="0" w:firstRowLastColumn="0" w:lastRowFirstColumn="0" w:lastRowLastColumn="0"/>
-              <w:rPr>
-                <w:rFonts w:eastAsiaTheme="minorEastAsia"/>
-              </w:rPr>
-            </w:pPr>
-            <w:r>
-              <w:t>Advertisements for products of third party companies or sellable advertising space on the website</w:t>
-            </w:r>
-          </w:p>
-          <w:p>
-            <w:pPr>
-              <w:cnfStyle w:val="000000000000" w:firstRow="0" w:lastRow="0" w:firstColumn="0" w:lastColumn="0" w:oddVBand="0" w:evenVBand="0" w:oddHBand="0" w:evenHBand="0" w:firstRowFirstColumn="0" w:firstRowLastColumn="0" w:lastRowFirstColumn="0" w:lastRowLastColumn="0"/>
-            </w:pPr>
-          </w:p>
-          <w:p>
-            <w:pPr>
-              <w:pStyle w:val="ListParagraph"/>
-              <w:numPr>
-                <w:ilvl w:val="0"/>
-                <w:numId w:val="1"/>
-              </w:numPr>
-              <w:cnfStyle w:val="000000000000" w:firstRow="0" w:lastRow="0" w:firstColumn="0" w:lastColumn="0" w:oddVBand="0" w:evenVBand="0" w:oddHBand="0" w:evenHBand="0" w:firstRowFirstColumn="0" w:firstRowLastColumn="0" w:lastRowFirstColumn="0" w:lastRowLastColumn="0"/>
-              <w:rPr>
-                <w:rFonts w:eastAsiaTheme="minorEastAsia"/>
-              </w:rPr>
-            </w:pPr>
-            <w:r>
-              <w:t>Translated copies of website textual content in to languages other than English</w:t>
-            </w:r>
-          </w:p>
-          <w:p>
-            <w:pPr>
-              <w:cnfStyle w:val="000000000000" w:firstRow="0" w:lastRow="0" w:firstColumn="0" w:lastColumn="0" w:oddVBand="0" w:evenVBand="0" w:oddHBand="0" w:evenHBand="0" w:firstRowFirstColumn="0" w:firstRowLastColumn="0" w:lastRowFirstColumn="0" w:lastRowLastColumn="0"/>
-              <w:rPr>
-                <w:rFonts w:eastAsiaTheme="minorEastAsia"/>
-              </w:rPr>
-            </w:pPr>
-          </w:p>
-          <w:p>
-            <w:pPr>
-              <w:pStyle w:val="ListParagraph"/>
-              <w:numPr>
-                <w:ilvl w:val="0"/>
-                <w:numId w:val="1"/>
-              </w:numPr>
-              <w:cnfStyle w:val="000000000000" w:firstRow="0" w:lastRow="0" w:firstColumn="0" w:lastColumn="0" w:oddVBand="0" w:evenVBand="0" w:oddHBand="0" w:evenHBand="0" w:firstRowFirstColumn="0" w:firstRowLastColumn="0" w:lastRowFirstColumn="0" w:lastRowLastColumn="0"/>
-              <w:rPr>
-                <w:rFonts w:eastAsiaTheme="minorEastAsia"/>
-              </w:rPr>
-            </w:pPr>
-            <w:r>
-              <w:rPr>
-                <w:rFonts w:eastAsiaTheme="minorEastAsia"/>
-              </w:rPr>
-              <w:t>Creation</w:t>
-            </w:r>
-            <w:r>
-              <w:rPr>
-                <w:rFonts w:eastAsiaTheme="minorEastAsia"/>
-              </w:rPr>
-              <w:t>; branding, shipping, packaging, storing, or otherwise handling</w:t>
-            </w:r>
-            <w:r>
-              <w:rPr>
-                <w:rFonts w:eastAsiaTheme="minorEastAsia"/>
-              </w:rPr>
-              <w:t xml:space="preserve"> of merchandise</w:t>
-            </w:r>
-          </w:p>
-          <w:p>
-            <w:pPr>
-              <w:cnfStyle w:val="000000000000" w:firstRow="0" w:lastRow="0" w:firstColumn="0" w:lastColumn="0" w:oddVBand="0" w:evenVBand="0" w:oddHBand="0" w:evenHBand="0" w:firstRowFirstColumn="0" w:firstRowLastColumn="0" w:lastRowFirstColumn="0" w:lastRowLastColumn="0"/>
-              <w:rPr>
-                <w:rFonts w:eastAsiaTheme="minorEastAsia"/>
-              </w:rPr>
-            </w:pPr>
-          </w:p>
-          <w:p>
-            <w:pPr>
-              <w:pStyle w:val="ListParagraph"/>
-              <w:numPr>
-                <w:ilvl w:val="0"/>
-                <w:numId w:val="1"/>
-              </w:numPr>
-              <w:cnfStyle w:val="000000000000" w:firstRow="0" w:lastRow="0" w:firstColumn="0" w:lastColumn="0" w:oddVBand="0" w:evenVBand="0" w:oddHBand="0" w:evenHBand="0" w:firstRowFirstColumn="0" w:firstRowLastColumn="0" w:lastRowFirstColumn="0" w:lastRowLastColumn="0"/>
-              <w:rPr>
-                <w:rFonts w:eastAsiaTheme="minorEastAsia"/>
-              </w:rPr>
-            </w:pPr>
-            <w:r>
-              <w:rPr>
-                <w:rFonts w:eastAsiaTheme="minorEastAsia"/>
-              </w:rPr>
-              <w:t>Security of the content management system</w:t>
-            </w:r>
-            <w:r>
-              <w:rPr>
-                <w:rFonts w:eastAsiaTheme="minorEastAsia"/>
-              </w:rPr>
-              <w:t>, website, e-store, and financial transactions</w:t>
-            </w:r>
-            <w:r>
-              <w:rPr>
-                <w:rFonts w:eastAsiaTheme="minorEastAsia"/>
-              </w:rPr>
-              <w:t xml:space="preserve"> </w:t>
-            </w:r>
-            <w:r>
-              <w:rPr>
-                <w:rFonts w:eastAsiaTheme="minorEastAsia"/>
-              </w:rPr>
-              <w:t>including but not limited to; denial of service attacks; server query language injection attacks, man in the middle attacks, buffer overflow attacks</w:t>
-            </w:r>
-          </w:p>
-          <w:p>
-            <w:pPr>
-              <w:cnfStyle w:val="000000000000" w:firstRow="0" w:lastRow="0" w:firstColumn="0" w:lastColumn="0" w:oddVBand="0" w:evenVBand="0" w:oddHBand="0" w:evenHBand="0" w:firstRowFirstColumn="0" w:firstRowLastColumn="0" w:lastRowFirstColumn="0" w:lastRowLastColumn="0"/>
-              <w:rPr>
-                <w:rFonts w:eastAsiaTheme="minorEastAsia"/>
-              </w:rPr>
-            </w:pPr>
-          </w:p>
-          <w:p>
-            <w:pPr>
-              <w:pStyle w:val="ListParagraph"/>
-              <w:numPr>
-                <w:ilvl w:val="0"/>
-                <w:numId w:val="1"/>
-              </w:numPr>
-              <w:cnfStyle w:val="000000000000" w:firstRow="0" w:lastRow="0" w:firstColumn="0" w:lastColumn="0" w:oddVBand="0" w:evenVBand="0" w:oddHBand="0" w:evenHBand="0" w:firstRowFirstColumn="0" w:firstRowLastColumn="0" w:lastRowFirstColumn="0" w:lastRowLastColumn="0"/>
-              <w:rPr>
-                <w:rFonts w:eastAsiaTheme="minorEastAsia"/>
-              </w:rPr>
-            </w:pPr>
-            <w:r>
-              <w:rPr>
-                <w:rFonts w:eastAsiaTheme="minorEastAsia"/>
-              </w:rPr>
               <w:t>Staffing of live chat services</w:t>
             </w:r>
           </w:p>
@@ -1243,34 +1328,40 @@
               <w:rPr>
                 <w:rFonts w:eastAsiaTheme="minorEastAsia"/>
               </w:rPr>
-              <w:t>The publishing of content or material that may be deemed offensive by the Australian public including but not limited to material or content that may be deemed offensive by indigenous people or persons or people or persons who have a disability</w:t>
-            </w:r>
-          </w:p>
-          <w:p>
-            <w:pPr>
-              <w:cnfStyle w:val="000000000000" w:firstRow="0" w:lastRow="0" w:firstColumn="0" w:lastColumn="0" w:oddVBand="0" w:evenVBand="0" w:oddHBand="0" w:evenHBand="0" w:firstRowFirstColumn="0" w:firstRowLastColumn="0" w:lastRowFirstColumn="0" w:lastRowLastColumn="0"/>
-              <w:rPr>
-                <w:rFonts w:eastAsiaTheme="minorEastAsia"/>
-              </w:rPr>
-            </w:pPr>
-          </w:p>
-          <w:p>
-            <w:pPr>
-              <w:pStyle w:val="ListParagraph"/>
-              <w:numPr>
-                <w:ilvl w:val="0"/>
-                <w:numId w:val="1"/>
-              </w:numPr>
-              <w:cnfStyle w:val="000000000000" w:firstRow="0" w:lastRow="0" w:firstColumn="0" w:lastColumn="0" w:oddVBand="0" w:evenVBand="0" w:oddHBand="0" w:evenHBand="0" w:firstRowFirstColumn="0" w:firstRowLastColumn="0" w:lastRowFirstColumn="0" w:lastRowLastColumn="0"/>
-              <w:rPr>
-                <w:rFonts w:eastAsiaTheme="minorEastAsia"/>
-              </w:rPr>
-            </w:pPr>
+              <w:t xml:space="preserve">The publishing of content or material that may be deemed offensive by the Australian public including but not limited to material or content that may be </w:t>
+            </w:r>
             <w:r>
               <w:rPr>
                 <w:rFonts w:eastAsiaTheme="minorEastAsia"/>
               </w:rPr>
               <w:lastRenderedPageBreak/>
+              <w:t>deemed offensive by indigenous people or persons or people or persons who have a disability</w:t>
+            </w:r>
+          </w:p>
+          <w:p>
+            <w:pPr>
+              <w:cnfStyle w:val="000000000000" w:firstRow="0" w:lastRow="0" w:firstColumn="0" w:lastColumn="0" w:oddVBand="0" w:evenVBand="0" w:oddHBand="0" w:evenHBand="0" w:firstRowFirstColumn="0" w:firstRowLastColumn="0" w:lastRowFirstColumn="0" w:lastRowLastColumn="0"/>
+              <w:rPr>
+                <w:rFonts w:eastAsiaTheme="minorEastAsia"/>
+              </w:rPr>
+            </w:pPr>
+          </w:p>
+          <w:p>
+            <w:pPr>
+              <w:pStyle w:val="ListParagraph"/>
+              <w:numPr>
+                <w:ilvl w:val="0"/>
+                <w:numId w:val="1"/>
+              </w:numPr>
+              <w:cnfStyle w:val="000000000000" w:firstRow="0" w:lastRow="0" w:firstColumn="0" w:lastColumn="0" w:oddVBand="0" w:evenVBand="0" w:oddHBand="0" w:evenHBand="0" w:firstRowFirstColumn="0" w:firstRowLastColumn="0" w:lastRowFirstColumn="0" w:lastRowLastColumn="0"/>
+              <w:rPr>
+                <w:rFonts w:eastAsiaTheme="minorEastAsia"/>
+              </w:rPr>
+            </w:pPr>
+            <w:r>
+              <w:rPr>
+                <w:rFonts w:eastAsiaTheme="minorEastAsia"/>
+              </w:rPr>
               <w:t>Support for devices other than keyboard, mouse, touchscreen, and screen reader</w:t>
             </w:r>
           </w:p>
@@ -1358,7 +1449,7 @@
         <w:tc>
           <w:tcPr>
             <w:tcW w:w="3005" w:type="dxa"/>
-            <w:shd w:val="clear" w:color="auto" w:fill="E2EFD9" w:themeFill="accent6" w:themeFillTint="33"/>
+            <w:shd w:val="clear" w:color="auto" w:fill="FFFFFF" w:themeFill="background1"/>
           </w:tcPr>
           <w:p>
             <w:pPr>
@@ -1448,37 +1539,37 @@
               <w:cnfStyle w:val="000000100000" w:firstRow="0" w:lastRow="0" w:firstColumn="0" w:lastColumn="0" w:oddVBand="0" w:evenVBand="0" w:oddHBand="1" w:evenHBand="0" w:firstRowFirstColumn="0" w:firstRowLastColumn="0" w:lastRowFirstColumn="0" w:lastRowLastColumn="0"/>
             </w:pPr>
             <w:r>
-              <w:t>Engaging training resources for improving; digital literacy, health knowledge, awareness of employable skills and options for; people with disabilities, and indigenous people</w:t>
-            </w:r>
-          </w:p>
-          <w:p>
-            <w:pPr>
-              <w:pStyle w:val="ListParagraph"/>
-              <w:cnfStyle w:val="000000100000" w:firstRow="0" w:lastRow="0" w:firstColumn="0" w:lastColumn="0" w:oddVBand="0" w:evenVBand="0" w:oddHBand="1" w:evenHBand="0" w:firstRowFirstColumn="0" w:firstRowLastColumn="0" w:lastRowFirstColumn="0" w:lastRowLastColumn="0"/>
-            </w:pPr>
-          </w:p>
-          <w:p>
-            <w:pPr>
-              <w:pStyle w:val="ListParagraph"/>
-              <w:numPr>
-                <w:ilvl w:val="0"/>
-                <w:numId w:val="1"/>
-              </w:numPr>
-              <w:cnfStyle w:val="000000100000" w:firstRow="0" w:lastRow="0" w:firstColumn="0" w:lastColumn="0" w:oddVBand="0" w:evenVBand="0" w:oddHBand="1" w:evenHBand="0" w:firstRowFirstColumn="0" w:firstRowLastColumn="0" w:lastRowFirstColumn="0" w:lastRowLastColumn="0"/>
-            </w:pPr>
-            <w:r>
-              <w:t xml:space="preserve">Health care applications for </w:t>
+              <w:t xml:space="preserve">Engaging training resources for improving; digital literacy, health knowledge, awareness of employable skills and options for; </w:t>
             </w:r>
             <w:r>
               <w:lastRenderedPageBreak/>
-              <w:t>indigenous issues such as; diabetes, drug and alcohol, aged care, health education, social and emotional wellbeing, and stolen generations</w:t>
+              <w:t>people with disabilities, and indigenous people</w:t>
+            </w:r>
+          </w:p>
+          <w:p>
+            <w:pPr>
+              <w:pStyle w:val="ListParagraph"/>
+              <w:cnfStyle w:val="000000100000" w:firstRow="0" w:lastRow="0" w:firstColumn="0" w:lastColumn="0" w:oddVBand="0" w:evenVBand="0" w:oddHBand="1" w:evenHBand="0" w:firstRowFirstColumn="0" w:firstRowLastColumn="0" w:lastRowFirstColumn="0" w:lastRowLastColumn="0"/>
+            </w:pPr>
+          </w:p>
+          <w:p>
+            <w:pPr>
+              <w:pStyle w:val="ListParagraph"/>
+              <w:numPr>
+                <w:ilvl w:val="0"/>
+                <w:numId w:val="1"/>
+              </w:numPr>
+              <w:cnfStyle w:val="000000100000" w:firstRow="0" w:lastRow="0" w:firstColumn="0" w:lastColumn="0" w:oddVBand="0" w:evenVBand="0" w:oddHBand="1" w:evenHBand="0" w:firstRowFirstColumn="0" w:firstRowLastColumn="0" w:lastRowFirstColumn="0" w:lastRowLastColumn="0"/>
+            </w:pPr>
+            <w:r>
+              <w:t>Health care applications for indigenous issues such as; diabetes, drug and alcohol, aged care, health education, social and emotional wellbeing, and stolen generations</w:t>
             </w:r>
           </w:p>
         </w:tc>
         <w:tc>
           <w:tcPr>
             <w:tcW w:w="3006" w:type="dxa"/>
-            <w:shd w:val="clear" w:color="auto" w:fill="FBE4D5" w:themeFill="accent2" w:themeFillTint="33"/>
+            <w:shd w:val="clear" w:color="auto" w:fill="FFFFFF" w:themeFill="background1"/>
           </w:tcPr>
           <w:p>
             <w:pPr>
@@ -1852,6 +1943,7 @@
               <w:rPr>
                 <w:rFonts w:eastAsiaTheme="minorEastAsia"/>
               </w:rPr>
+              <w:lastRenderedPageBreak/>
               <w:t>Copyright concerns over application content</w:t>
             </w:r>
           </w:p>
@@ -1879,7 +1971,7 @@
         <w:tc>
           <w:tcPr>
             <w:tcW w:w="3005" w:type="dxa"/>
-            <w:shd w:val="clear" w:color="auto" w:fill="E2EFD9" w:themeFill="accent6" w:themeFillTint="33"/>
+            <w:shd w:val="clear" w:color="auto" w:fill="FFFFFF" w:themeFill="background1"/>
           </w:tcPr>
           <w:p>
             <w:pPr>
@@ -1909,14 +2001,7 @@
               <w:rPr>
                 <w:rFonts w:ascii="Calibri" w:eastAsia="Calibri" w:hAnsi="Calibri" w:cs="Calibri"/>
               </w:rPr>
-              <w:t xml:space="preserve">Social media applications </w:t>
-            </w:r>
-            <w:r>
-              <w:rPr>
-                <w:rFonts w:ascii="Calibri" w:eastAsia="Calibri" w:hAnsi="Calibri" w:cs="Calibri"/>
-              </w:rPr>
-              <w:lastRenderedPageBreak/>
-              <w:t>and websites including</w:t>
+              <w:t>Social media applications and websites including</w:t>
             </w:r>
             <w:r>
               <w:rPr>
@@ -2072,7 +2157,7 @@
         <w:tc>
           <w:tcPr>
             <w:tcW w:w="3006" w:type="dxa"/>
-            <w:shd w:val="clear" w:color="auto" w:fill="FBE4D5" w:themeFill="accent2" w:themeFillTint="33"/>
+            <w:shd w:val="clear" w:color="auto" w:fill="FFFFFF" w:themeFill="background1"/>
           </w:tcPr>
           <w:p>
             <w:pPr>
@@ -2090,7 +2175,6 @@
               <w:rPr>
                 <w:rFonts w:eastAsiaTheme="minorEastAsia"/>
               </w:rPr>
-              <w:lastRenderedPageBreak/>
               <w:t>The c</w:t>
             </w:r>
             <w:r>
@@ -2124,7 +2208,6 @@
               <w:rPr>
                 <w:rFonts w:eastAsiaTheme="minorEastAsia"/>
               </w:rPr>
-              <w:lastRenderedPageBreak/>
               <w:t>Management of customer opinions or reviews</w:t>
             </w:r>
           </w:p>
@@ -2217,7 +2300,6 @@
           </w:tcPr>
           <w:p>
             <w:r>
-              <w:lastRenderedPageBreak/>
               <w:t>Implement Feedback</w:t>
             </w:r>
             <w:r>
@@ -2228,7 +2310,7 @@
         <w:tc>
           <w:tcPr>
             <w:tcW w:w="3005" w:type="dxa"/>
-            <w:shd w:val="clear" w:color="auto" w:fill="E2EFD9" w:themeFill="accent6" w:themeFillTint="33"/>
+            <w:shd w:val="clear" w:color="auto" w:fill="FFFFFF" w:themeFill="background1"/>
           </w:tcPr>
           <w:p>
             <w:pPr>
@@ -2255,7 +2337,7 @@
         <w:tc>
           <w:tcPr>
             <w:tcW w:w="3006" w:type="dxa"/>
-            <w:shd w:val="clear" w:color="auto" w:fill="FBE4D5" w:themeFill="accent2" w:themeFillTint="33"/>
+            <w:shd w:val="clear" w:color="auto" w:fill="FFFFFF" w:themeFill="background1"/>
           </w:tcPr>
           <w:p>
             <w:pPr>
@@ -2291,7 +2373,7 @@
         <w:tc>
           <w:tcPr>
             <w:tcW w:w="3005" w:type="dxa"/>
-            <w:shd w:val="clear" w:color="auto" w:fill="E2EFD9" w:themeFill="accent6" w:themeFillTint="33"/>
+            <w:shd w:val="clear" w:color="auto" w:fill="FFFFFF" w:themeFill="background1"/>
           </w:tcPr>
           <w:p>
             <w:pPr>
@@ -2310,7 +2392,7 @@
         <w:tc>
           <w:tcPr>
             <w:tcW w:w="3006" w:type="dxa"/>
-            <w:shd w:val="clear" w:color="auto" w:fill="FBE4D5" w:themeFill="accent2" w:themeFillTint="33"/>
+            <w:shd w:val="clear" w:color="auto" w:fill="FFFFFF" w:themeFill="background1"/>
           </w:tcPr>
           <w:p>
             <w:pPr>
@@ -2358,6 +2440,7 @@
               <w:cnfStyle w:val="000000000000" w:firstRow="0" w:lastRow="0" w:firstColumn="0" w:lastColumn="0" w:oddVBand="0" w:evenVBand="0" w:oddHBand="0" w:evenHBand="0" w:firstRowFirstColumn="0" w:firstRowLastColumn="0" w:lastRowFirstColumn="0" w:lastRowLastColumn="0"/>
             </w:pPr>
             <w:r>
+              <w:lastRenderedPageBreak/>
               <w:t>Responsibility for natural or economic disasters</w:t>
             </w:r>
           </w:p>
@@ -2394,7 +2477,6 @@
               <w:cnfStyle w:val="000000000000" w:firstRow="0" w:lastRow="0" w:firstColumn="0" w:lastColumn="0" w:oddVBand="0" w:evenVBand="0" w:oddHBand="0" w:evenHBand="0" w:firstRowFirstColumn="0" w:firstRowLastColumn="0" w:lastRowFirstColumn="0" w:lastRowLastColumn="0"/>
             </w:pPr>
             <w:r>
-              <w:lastRenderedPageBreak/>
               <w:t>Guarantees of quality of telecommunication infrastructure or support</w:t>
             </w:r>
           </w:p>
@@ -2414,8 +2496,8 @@
 </file>
 
 <file path=word/numbering.xml><?xml version="1.0" encoding="utf-8"?>
-<w:numbering xmlns:wpc="http://schemas.microsoft.com/office/word/2010/wordprocessingCanvas" xmlns:mo="http://schemas.microsoft.com/office/mac/office/2008/main" xmlns:mc="http://schemas.openxmlformats.org/markup-compatibility/2006" xmlns:mv="urn:schemas-microsoft-com:mac:vml" xmlns:o="urn:schemas-microsoft-com:office:office" xmlns:r="http://schemas.openxmlformats.org/officeDocument/2006/relationships" xmlns:m="http://schemas.openxmlformats.org/officeDocument/2006/math" xmlns:v="urn:schemas-microsoft-com:vml" xmlns:wp14="http://schemas.microsoft.com/office/word/2010/wordprocessingDrawing" xmlns:wp="http://schemas.openxmlformats.org/drawingml/2006/wordprocessingDrawing" xmlns:w10="urn:schemas-microsoft-com:office:word" xmlns:w="http://schemas.openxmlformats.org/wordprocessingml/2006/main" xmlns:w14="http://schemas.microsoft.com/office/word/2010/wordml" xmlns:w15="http://schemas.microsoft.com/office/word/2012/wordml" xmlns:wpg="http://schemas.microsoft.com/office/word/2010/wordprocessingGroup" xmlns:wpi="http://schemas.microsoft.com/office/word/2010/wordprocessingInk" xmlns:wne="http://schemas.microsoft.com/office/word/2006/wordml" xmlns:wps="http://schemas.microsoft.com/office/word/2010/wordprocessingShape" mc:Ignorable="w14 w15 wp14">
-  <w:abstractNum w:abstractNumId="0">
+<w:numbering xmlns:wpc="http://schemas.microsoft.com/office/word/2010/wordprocessingCanvas" xmlns:cx="http://schemas.microsoft.com/office/drawing/2014/chartex" xmlns:cx1="http://schemas.microsoft.com/office/drawing/2015/9/8/chartex" xmlns:mc="http://schemas.openxmlformats.org/markup-compatibility/2006" xmlns:o="urn:schemas-microsoft-com:office:office" xmlns:r="http://schemas.openxmlformats.org/officeDocument/2006/relationships" xmlns:m="http://schemas.openxmlformats.org/officeDocument/2006/math" xmlns:v="urn:schemas-microsoft-com:vml" xmlns:wp14="http://schemas.microsoft.com/office/word/2010/wordprocessingDrawing" xmlns:wp="http://schemas.openxmlformats.org/drawingml/2006/wordprocessingDrawing" xmlns:w10="urn:schemas-microsoft-com:office:word" xmlns:w="http://schemas.openxmlformats.org/wordprocessingml/2006/main" xmlns:w14="http://schemas.microsoft.com/office/word/2010/wordml" xmlns:w15="http://schemas.microsoft.com/office/word/2012/wordml" xmlns:w16se="http://schemas.microsoft.com/office/word/2015/wordml/symex" xmlns:wpg="http://schemas.microsoft.com/office/word/2010/wordprocessingGroup" xmlns:wpi="http://schemas.microsoft.com/office/word/2010/wordprocessingInk" xmlns:wne="http://schemas.microsoft.com/office/word/2006/wordml" xmlns:wps="http://schemas.microsoft.com/office/word/2010/wordprocessingShape" mc:Ignorable="w14 w15 w16se wp14">
+  <w:abstractNum w:abstractNumId="0" w15:restartNumberingAfterBreak="0">
     <w:nsid w:val="73775C3E"/>
     <w:multiLevelType w:val="hybridMultilevel"/>
     <w:tmpl w:val="177AF676"/>
@@ -2535,7 +2617,7 @@
 </file>
 
 <file path=word/styles.xml><?xml version="1.0" encoding="utf-8"?>
-<w:styles xmlns:mc="http://schemas.openxmlformats.org/markup-compatibility/2006" xmlns:r="http://schemas.openxmlformats.org/officeDocument/2006/relationships" xmlns:w="http://schemas.openxmlformats.org/wordprocessingml/2006/main" xmlns:w14="http://schemas.microsoft.com/office/word/2010/wordml" xmlns:w15="http://schemas.microsoft.com/office/word/2012/wordml" mc:Ignorable="w14 w15">
+<w:styles xmlns:mc="http://schemas.openxmlformats.org/markup-compatibility/2006" xmlns:r="http://schemas.openxmlformats.org/officeDocument/2006/relationships" xmlns:w="http://schemas.openxmlformats.org/wordprocessingml/2006/main" xmlns:w14="http://schemas.microsoft.com/office/word/2010/wordml" xmlns:w15="http://schemas.microsoft.com/office/word/2012/wordml" xmlns:w16se="http://schemas.microsoft.com/office/word/2015/wordml/symex" mc:Ignorable="w14 w15 w16se">
   <w:docDefaults>
     <w:rPrDefault>
       <w:rPr>
@@ -2551,7 +2633,7 @@
       </w:pPr>
     </w:pPrDefault>
   </w:docDefaults>
-  <w:latentStyles w:defLockedState="0" w:defUIPriority="99" w:defSemiHidden="0" w:defUnhideWhenUsed="0" w:defQFormat="0" w:count="380">
+  <w:latentStyles w:defLockedState="0" w:defUIPriority="99" w:defSemiHidden="0" w:defUnhideWhenUsed="0" w:defQFormat="0" w:count="371">
     <w:lsdException w:name="Normal" w:uiPriority="0" w:qFormat="1"/>
     <w:lsdException w:name="heading 1" w:uiPriority="9" w:qFormat="1"/>
     <w:lsdException w:name="heading 2" w:semiHidden="1" w:uiPriority="9" w:unhideWhenUsed="1" w:qFormat="1"/>
@@ -3008,7 +3090,6 @@
       <w:spacing w:after="0" w:line="240" w:lineRule="auto"/>
     </w:pPr>
     <w:tblPr>
-      <w:tblInd w:w="0" w:type="dxa"/>
       <w:tblBorders>
         <w:top w:val="single" w:sz="4" w:space="0" w:color="auto"/>
         <w:left w:val="single" w:sz="4" w:space="0" w:color="auto"/>
@@ -3017,12 +3098,6 @@
         <w:insideH w:val="single" w:sz="4" w:space="0" w:color="auto"/>
         <w:insideV w:val="single" w:sz="4" w:space="0" w:color="auto"/>
       </w:tblBorders>
-      <w:tblCellMar>
-        <w:top w:w="0" w:type="dxa"/>
-        <w:left w:w="108" w:type="dxa"/>
-        <w:bottom w:w="0" w:type="dxa"/>
-        <w:right w:w="108" w:type="dxa"/>
-      </w:tblCellMar>
     </w:tblPr>
   </w:style>
   <w:style w:type="table" w:styleId="GridTable2-Accent5">
@@ -3036,19 +3111,12 @@
     <w:tblPr>
       <w:tblStyleRowBandSize w:val="1"/>
       <w:tblStyleColBandSize w:val="1"/>
-      <w:tblInd w:w="0" w:type="dxa"/>
       <w:tblBorders>
         <w:top w:val="single" w:sz="2" w:space="0" w:color="8EAADB" w:themeColor="accent5" w:themeTint="99"/>
         <w:bottom w:val="single" w:sz="2" w:space="0" w:color="8EAADB" w:themeColor="accent5" w:themeTint="99"/>
         <w:insideH w:val="single" w:sz="2" w:space="0" w:color="8EAADB" w:themeColor="accent5" w:themeTint="99"/>
         <w:insideV w:val="single" w:sz="2" w:space="0" w:color="8EAADB" w:themeColor="accent5" w:themeTint="99"/>
       </w:tblBorders>
-      <w:tblCellMar>
-        <w:top w:w="0" w:type="dxa"/>
-        <w:left w:w="108" w:type="dxa"/>
-        <w:bottom w:w="0" w:type="dxa"/>
-        <w:right w:w="108" w:type="dxa"/>
-      </w:tblCellMar>
     </w:tblPr>
     <w:tblStylePr w:type="firstRow">
       <w:rPr>
@@ -3118,19 +3186,12 @@
     <w:tblPr>
       <w:tblStyleRowBandSize w:val="1"/>
       <w:tblStyleColBandSize w:val="1"/>
-      <w:tblInd w:w="0" w:type="dxa"/>
       <w:tblBorders>
         <w:top w:val="single" w:sz="2" w:space="0" w:color="9CC2E5" w:themeColor="accent1" w:themeTint="99"/>
         <w:bottom w:val="single" w:sz="2" w:space="0" w:color="9CC2E5" w:themeColor="accent1" w:themeTint="99"/>
         <w:insideH w:val="single" w:sz="2" w:space="0" w:color="9CC2E5" w:themeColor="accent1" w:themeTint="99"/>
         <w:insideV w:val="single" w:sz="2" w:space="0" w:color="9CC2E5" w:themeColor="accent1" w:themeTint="99"/>
       </w:tblBorders>
-      <w:tblCellMar>
-        <w:top w:w="0" w:type="dxa"/>
-        <w:left w:w="108" w:type="dxa"/>
-        <w:bottom w:w="0" w:type="dxa"/>
-        <w:right w:w="108" w:type="dxa"/>
-      </w:tblCellMar>
     </w:tblPr>
     <w:tblStylePr w:type="firstRow">
       <w:rPr>
@@ -3200,7 +3261,6 @@
     <w:tblPr>
       <w:tblStyleRowBandSize w:val="1"/>
       <w:tblStyleColBandSize w:val="1"/>
-      <w:tblInd w:w="0" w:type="dxa"/>
       <w:tblBorders>
         <w:top w:val="single" w:sz="4" w:space="0" w:color="B4C6E7" w:themeColor="accent5" w:themeTint="66"/>
         <w:left w:val="single" w:sz="4" w:space="0" w:color="B4C6E7" w:themeColor="accent5" w:themeTint="66"/>
@@ -3209,12 +3269,6 @@
         <w:insideH w:val="single" w:sz="4" w:space="0" w:color="B4C6E7" w:themeColor="accent5" w:themeTint="66"/>
         <w:insideV w:val="single" w:sz="4" w:space="0" w:color="B4C6E7" w:themeColor="accent5" w:themeTint="66"/>
       </w:tblBorders>
-      <w:tblCellMar>
-        <w:top w:w="0" w:type="dxa"/>
-        <w:left w:w="108" w:type="dxa"/>
-        <w:bottom w:w="0" w:type="dxa"/>
-        <w:right w:w="108" w:type="dxa"/>
-      </w:tblCellMar>
     </w:tblPr>
     <w:tblStylePr w:type="firstRow">
       <w:rPr>
@@ -3522,7 +3576,7 @@
 </file>
 
 <file path=customXml/itemProps1.xml><?xml version="1.0" encoding="utf-8"?>
-<ds:datastoreItem xmlns:ds="http://schemas.openxmlformats.org/officeDocument/2006/customXml" ds:itemID="{32C52652-6E04-4F4F-9CC1-BAC0C6E1BC46}">
+<ds:datastoreItem xmlns:ds="http://schemas.openxmlformats.org/officeDocument/2006/customXml" ds:itemID="{C8EA945A-0525-4864-A263-9CB28BE18E33}">
   <ds:schemaRefs>
     <ds:schemaRef ds:uri="http://schemas.openxmlformats.org/officeDocument/2006/bibliography"/>
   </ds:schemaRefs>

</xml_diff>